<commit_message>
Added quick start tutorials "How to create Scenario" and "How to run a Negotiation"
</commit_message>
<xml_diff>
--- a/NegotiatorGUI/tutorials/tutorial_docs/Quick Start Tutorial - How to create a Domain.docx
+++ b/NegotiatorGUI/tutorials/tutorial_docs/Quick Start Tutorial - How to create a Domain.docx
@@ -3,1123 +3,130 @@
 <w:document xmlns:wpc="http://schemas.microsoft.com/office/word/2010/wordprocessingCanvas" xmlns:mo="http://schemas.microsoft.com/office/mac/office/2008/main" xmlns:mc="http://schemas.openxmlformats.org/markup-compatibility/2006" xmlns:mv="urn:schemas-microsoft-com:mac:vml" xmlns:o="urn:schemas-microsoft-com:office:office" xmlns:r="http://schemas.openxmlformats.org/officeDocument/2006/relationships" xmlns:m="http://schemas.openxmlformats.org/officeDocument/2006/math" xmlns:v="urn:schemas-microsoft-com:vml" xmlns:wp14="http://schemas.microsoft.com/office/word/2010/wordprocessingDrawing" xmlns:wp="http://schemas.openxmlformats.org/drawingml/2006/wordprocessingDrawing" xmlns:w10="urn:schemas-microsoft-com:office:word" xmlns:w="http://schemas.openxmlformats.org/wordprocessingml/2006/main" xmlns:w14="http://schemas.microsoft.com/office/word/2010/wordml" xmlns:wpg="http://schemas.microsoft.com/office/word/2010/wordprocessingGroup" xmlns:wpi="http://schemas.microsoft.com/office/word/2010/wordprocessingInk" xmlns:wne="http://schemas.microsoft.com/office/word/2006/wordml" xmlns:wps="http://schemas.microsoft.com/office/word/2010/wordprocessingShape" mc:Ignorable="w14 wp14">
   <w:body>
     <w:p>
-      <w:pPr>
+      <w:r>
         <w:rPr>
           <w:b/>
           <w:sz w:val="28"/>
         </w:rPr>
-      </w:pPr>
+        <w:t xml:space="preserve">Quick Start Tutorial:  </w:t>
+      </w:r>
       <w:r>
         <w:rPr>
           <w:b/>
           <w:sz w:val="28"/>
         </w:rPr>
-        <w:t xml:space="preserve">Quick Start Tutorial:  </w:t>
-      </w:r>
-      <w:r>
-        <w:rPr>
-          <w:b/>
-          <w:sz w:val="28"/>
-        </w:rPr>
-        <w:t>How to create a Domain</w:t>
-      </w:r>
-    </w:p>
-    <w:p>
-      <w:pPr>
-        <w:rPr>
-          <w:b/>
-          <w:sz w:val="28"/>
-        </w:rPr>
-      </w:pPr>
-    </w:p>
-    <w:p>
-      <w:pPr>
-        <w:pBdr>
-          <w:bottom w:val="single" w:sz="6" w:space="1" w:color="auto"/>
-        </w:pBdr>
-      </w:pPr>
-      <w:r>
-        <w:t>In this tutorial you will learn how to create a domain as part of creating a negotiation scenario.</w:t>
-      </w:r>
-    </w:p>
-    <w:p>
-      <w:pPr>
-        <w:pBdr>
-          <w:bottom w:val="single" w:sz="6" w:space="1" w:color="auto"/>
-        </w:pBdr>
-      </w:pPr>
-    </w:p>
-    <w:p/>
-    <w:p>
-      <w:r>
-        <w:t xml:space="preserve">Before running a negotiation in GENIUS, a scenario must be </w:t>
-      </w:r>
-      <w:r>
-        <w:t>created. A scenario consists of a domain a</w:t>
-      </w:r>
-      <w:r>
-        <w:t>nd a set of preference profiles (follow the tutorial “How to create a Preference Profile”). A domain consists of a set of issues.</w:t>
-      </w:r>
-    </w:p>
-    <w:p>
-      <w:pPr>
-        <w:rPr>
-          <w:b/>
-        </w:rPr>
-      </w:pPr>
-    </w:p>
-    <w:p>
-      <w:r>
-        <w:t xml:space="preserve">To create a domain, </w:t>
-      </w:r>
-      <w:r>
-        <w:rPr>
-          <w:b/>
-        </w:rPr>
-        <w:t>right click</w:t>
-      </w:r>
-      <w:r>
-        <w:t xml:space="preserve"> on the list of available scenarios in the </w:t>
-      </w:r>
-      <w:r>
-        <w:rPr>
-          <w:b/>
-        </w:rPr>
-        <w:t>Components Window</w:t>
-      </w:r>
-      <w:r>
-        <w:t>. A popup menu with the option to create a new domain will be d</w:t>
-      </w:r>
-      <w:r>
-        <w:t>isplay</w:t>
-      </w:r>
-      <w:r>
-        <w:t>ed as shown in the figure below:</w:t>
-      </w:r>
-    </w:p>
-    <w:p>
-      <w:r>
-        <w:rPr>
-          <w:b/>
-          <w:noProof/>
-        </w:rPr>
-        <mc:AlternateContent>
-          <mc:Choice Requires="wps">
-            <w:drawing>
-              <wp:anchor distT="0" distB="0" distL="114300" distR="114300" simplePos="0" relativeHeight="251670528" behindDoc="0" locked="0" layoutInCell="1" allowOverlap="1" wp14:anchorId="2A5AA8D8" wp14:editId="5594E4F6">
-                <wp:simplePos x="0" y="0"/>
-                <wp:positionH relativeFrom="column">
-                  <wp:posOffset>2235200</wp:posOffset>
-                </wp:positionH>
-                <wp:positionV relativeFrom="paragraph">
-                  <wp:posOffset>1137920</wp:posOffset>
-                </wp:positionV>
-                <wp:extent cx="1066800" cy="264160"/>
-                <wp:effectExtent l="50800" t="25400" r="25400" b="91440"/>
-                <wp:wrapNone/>
-                <wp:docPr id="15" name="Oval 15"/>
-                <wp:cNvGraphicFramePr/>
-                <a:graphic xmlns:a="http://schemas.openxmlformats.org/drawingml/2006/main">
-                  <a:graphicData uri="http://schemas.microsoft.com/office/word/2010/wordprocessingShape">
-                    <wps:wsp>
-                      <wps:cNvSpPr/>
-                      <wps:spPr>
-                        <a:xfrm>
-                          <a:off x="0" y="0"/>
-                          <a:ext cx="1066800" cy="264160"/>
-                        </a:xfrm>
-                        <a:prstGeom prst="ellipse">
-                          <a:avLst/>
-                        </a:prstGeom>
-                        <a:noFill/>
-                        <a:ln w="19050" cmpd="sng">
-                          <a:solidFill>
-                            <a:srgbClr val="FF0000"/>
-                          </a:solidFill>
-                        </a:ln>
-                      </wps:spPr>
-                      <wps:style>
-                        <a:lnRef idx="1">
-                          <a:schemeClr val="accent1"/>
-                        </a:lnRef>
-                        <a:fillRef idx="3">
-                          <a:schemeClr val="accent1"/>
-                        </a:fillRef>
-                        <a:effectRef idx="2">
-                          <a:schemeClr val="accent1"/>
-                        </a:effectRef>
-                        <a:fontRef idx="minor">
-                          <a:schemeClr val="lt1"/>
-                        </a:fontRef>
-                      </wps:style>
-                      <wps:bodyPr rot="0" spcFirstLastPara="0" vertOverflow="overflow" horzOverflow="overflow" vert="horz" wrap="square" lIns="91440" tIns="45720" rIns="91440" bIns="45720" numCol="1" spcCol="0" rtlCol="0" fromWordArt="0" anchor="ctr" anchorCtr="0" forceAA="0" compatLnSpc="1">
-                        <a:prstTxWarp prst="textNoShape">
-                          <a:avLst/>
-                        </a:prstTxWarp>
-                        <a:noAutofit/>
-                      </wps:bodyPr>
-                    </wps:wsp>
-                  </a:graphicData>
-                </a:graphic>
-                <wp14:sizeRelH relativeFrom="margin">
-                  <wp14:pctWidth>0</wp14:pctWidth>
-                </wp14:sizeRelH>
-                <wp14:sizeRelV relativeFrom="margin">
-                  <wp14:pctHeight>0</wp14:pctHeight>
-                </wp14:sizeRelV>
-              </wp:anchor>
-            </w:drawing>
-          </mc:Choice>
-          <mc:Fallback>
-            <w:pict>
-              <v:oval id="Oval 15" o:spid="_x0000_s1026" style="position:absolute;margin-left:176pt;margin-top:89.6pt;width:84pt;height:20.8pt;z-index:251670528;visibility:visible;mso-wrap-style:square;mso-width-percent:0;mso-height-percent:0;mso-wrap-distance-left:9pt;mso-wrap-distance-top:0;mso-wrap-distance-right:9pt;mso-wrap-distance-bottom:0;mso-position-horizontal:absolute;mso-position-horizontal-relative:text;mso-position-vertical:absolute;mso-position-vertical-relative:text;mso-width-percent:0;mso-height-percent:0;mso-width-relative:margin;mso-height-relative:margin;v-text-anchor:middle" o:gfxdata="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" filled="f" strokecolor="red" strokeweight="1.5pt">
-                <v:shadow on="t" opacity="22937f" mv:blur="40000f" origin=",.5" offset="0,23000emu"/>
-              </v:oval>
-            </w:pict>
-          </mc:Fallback>
-        </mc:AlternateContent>
-      </w:r>
-      <w:r>
-        <w:tab/>
-      </w:r>
-      <w:r>
-        <w:rPr>
-          <w:noProof/>
-        </w:rPr>
-        <w:drawing>
-          <wp:inline distT="0" distB="0" distL="0" distR="0" wp14:anchorId="623E44BA" wp14:editId="4531DA23">
-            <wp:extent cx="4429760" cy="2610659"/>
-            <wp:effectExtent l="0" t="0" r="0" b="0"/>
-            <wp:docPr id="5" name="Picture 4"/>
-            <wp:cNvGraphicFramePr>
-              <a:graphicFrameLocks xmlns:a="http://schemas.openxmlformats.org/drawingml/2006/main" noChangeAspect="1"/>
-            </wp:cNvGraphicFramePr>
-            <a:graphic xmlns:a="http://schemas.openxmlformats.org/drawingml/2006/main">
-              <a:graphicData uri="http://schemas.openxmlformats.org/drawingml/2006/picture">
-                <pic:pic xmlns:pic="http://schemas.openxmlformats.org/drawingml/2006/picture">
-                  <pic:nvPicPr>
-                    <pic:cNvPr id="0" name="Picture 4"/>
-                    <pic:cNvPicPr>
-                      <a:picLocks noChangeAspect="1" noChangeArrowheads="1"/>
-                    </pic:cNvPicPr>
-                  </pic:nvPicPr>
-                  <pic:blipFill>
-                    <a:blip r:embed="rId6">
-                      <a:extLst>
-                        <a:ext uri="{28A0092B-C50C-407E-A947-70E740481C1C}">
-                          <a14:useLocalDpi xmlns:a14="http://schemas.microsoft.com/office/drawing/2010/main" val="0"/>
-                        </a:ext>
-                      </a:extLst>
-                    </a:blip>
-                    <a:srcRect/>
-                    <a:stretch>
-                      <a:fillRect/>
-                    </a:stretch>
-                  </pic:blipFill>
-                  <pic:spPr bwMode="auto">
-                    <a:xfrm>
-                      <a:off x="0" y="0"/>
-                      <a:ext cx="4431160" cy="2611484"/>
-                    </a:xfrm>
-                    <a:prstGeom prst="rect">
-                      <a:avLst/>
-                    </a:prstGeom>
-                    <a:noFill/>
-                    <a:ln>
-                      <a:noFill/>
-                    </a:ln>
-                  </pic:spPr>
-                </pic:pic>
-              </a:graphicData>
-            </a:graphic>
-          </wp:inline>
-        </w:drawing>
-      </w:r>
-    </w:p>
-    <w:p>
-      <w:r>
-        <w:t>After selecting “</w:t>
-      </w:r>
-      <w:r>
-        <w:rPr>
-          <w:b/>
-        </w:rPr>
-        <w:t>New domain</w:t>
-      </w:r>
-      <w:r>
-        <w:t>,”</w:t>
-      </w:r>
-      <w:r>
-        <w:t xml:space="preserve"> you will be prompted to enter a domain name. Enter a name and selec</w:t>
-      </w:r>
-      <w:r>
-        <w:t>t “</w:t>
-      </w:r>
-      <w:r>
-        <w:rPr>
-          <w:b/>
-        </w:rPr>
-        <w:t>Ok</w:t>
-      </w:r>
-      <w:r>
-        <w:t>.”</w:t>
-      </w:r>
-      <w:r>
-        <w:t xml:space="preserve"> A domain will be created </w:t>
-      </w:r>
-      <w:r>
-        <w:t xml:space="preserve">and </w:t>
-      </w:r>
-      <w:r>
-        <w:t xml:space="preserve">added at the bottom of the “Scenarios” tab in the Components Window. The domain will be </w:t>
-      </w:r>
-      <w:r>
-        <w:t>displayed in a win</w:t>
-      </w:r>
-      <w:r>
-        <w:t xml:space="preserve">dow similar to the figure </w:t>
-      </w:r>
-      <w:r>
-        <w:t>below</w:t>
-      </w:r>
-      <w:r>
-        <w:t>.</w:t>
-      </w:r>
-    </w:p>
-    <w:p>
-      <w:r>
-        <w:rPr>
-          <w:b/>
-          <w:noProof/>
-        </w:rPr>
-        <w:lastRenderedPageBreak/>
-        <mc:AlternateContent>
-          <mc:Choice Requires="wps">
-            <w:drawing>
-              <wp:anchor distT="0" distB="0" distL="114300" distR="114300" simplePos="0" relativeHeight="251672576" behindDoc="0" locked="0" layoutInCell="1" allowOverlap="1" wp14:anchorId="305E838A" wp14:editId="3BF96289">
-                <wp:simplePos x="0" y="0"/>
-                <wp:positionH relativeFrom="column">
-                  <wp:posOffset>3789680</wp:posOffset>
-                </wp:positionH>
-                <wp:positionV relativeFrom="paragraph">
-                  <wp:posOffset>1950720</wp:posOffset>
-                </wp:positionV>
-                <wp:extent cx="1381760" cy="650240"/>
-                <wp:effectExtent l="50800" t="25400" r="66040" b="111760"/>
-                <wp:wrapNone/>
-                <wp:docPr id="16" name="Oval 16"/>
-                <wp:cNvGraphicFramePr/>
-                <a:graphic xmlns:a="http://schemas.openxmlformats.org/drawingml/2006/main">
-                  <a:graphicData uri="http://schemas.microsoft.com/office/word/2010/wordprocessingShape">
-                    <wps:wsp>
-                      <wps:cNvSpPr/>
-                      <wps:spPr>
-                        <a:xfrm>
-                          <a:off x="0" y="0"/>
-                          <a:ext cx="1381760" cy="650240"/>
-                        </a:xfrm>
-                        <a:prstGeom prst="ellipse">
-                          <a:avLst/>
-                        </a:prstGeom>
-                        <a:noFill/>
-                        <a:ln w="19050" cmpd="sng">
-                          <a:solidFill>
-                            <a:srgbClr val="FF0000"/>
-                          </a:solidFill>
-                        </a:ln>
-                      </wps:spPr>
-                      <wps:style>
-                        <a:lnRef idx="1">
-                          <a:schemeClr val="accent1"/>
-                        </a:lnRef>
-                        <a:fillRef idx="3">
-                          <a:schemeClr val="accent1"/>
-                        </a:fillRef>
-                        <a:effectRef idx="2">
-                          <a:schemeClr val="accent1"/>
-                        </a:effectRef>
-                        <a:fontRef idx="minor">
-                          <a:schemeClr val="lt1"/>
-                        </a:fontRef>
-                      </wps:style>
-                      <wps:bodyPr rot="0" spcFirstLastPara="0" vertOverflow="overflow" horzOverflow="overflow" vert="horz" wrap="square" lIns="91440" tIns="45720" rIns="91440" bIns="45720" numCol="1" spcCol="0" rtlCol="0" fromWordArt="0" anchor="ctr" anchorCtr="0" forceAA="0" compatLnSpc="1">
-                        <a:prstTxWarp prst="textNoShape">
-                          <a:avLst/>
-                        </a:prstTxWarp>
-                        <a:noAutofit/>
-                      </wps:bodyPr>
-                    </wps:wsp>
-                  </a:graphicData>
-                </a:graphic>
-                <wp14:sizeRelH relativeFrom="margin">
-                  <wp14:pctWidth>0</wp14:pctWidth>
-                </wp14:sizeRelH>
-                <wp14:sizeRelV relativeFrom="margin">
-                  <wp14:pctHeight>0</wp14:pctHeight>
-                </wp14:sizeRelV>
-              </wp:anchor>
-            </w:drawing>
-          </mc:Choice>
-          <mc:Fallback>
-            <w:pict>
-              <v:oval id="Oval 16" o:spid="_x0000_s1026" style="position:absolute;margin-left:298.4pt;margin-top:153.6pt;width:108.8pt;height:51.2pt;z-index:251672576;visibility:visible;mso-wrap-style:square;mso-width-percent:0;mso-height-percent:0;mso-wrap-distance-left:9pt;mso-wrap-distance-top:0;mso-wrap-distance-right:9pt;mso-wrap-distance-bottom:0;mso-position-horizontal:absolute;mso-position-horizontal-relative:text;mso-position-vertical:absolute;mso-position-vertical-relative:text;mso-width-percent:0;mso-height-percent:0;mso-width-relative:margin;mso-height-relative:margin;v-text-anchor:middle" o:gfxdata="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" filled="f" strokecolor="red" strokeweight="1.5pt">
-                <v:shadow on="t" opacity="22937f" mv:blur="40000f" origin=",.5" offset="0,23000emu"/>
-              </v:oval>
-            </w:pict>
-          </mc:Fallback>
-        </mc:AlternateContent>
-      </w:r>
-      <w:r>
-        <w:tab/>
-      </w:r>
-      <w:r>
-        <w:rPr>
-          <w:noProof/>
-        </w:rPr>
-        <w:drawing>
-          <wp:inline distT="0" distB="0" distL="0" distR="0" wp14:anchorId="13E93FB3" wp14:editId="1CC43BBC">
-            <wp:extent cx="8646160" cy="3042166"/>
-            <wp:effectExtent l="0" t="0" r="0" b="0"/>
-            <wp:docPr id="12" name="Picture 11"/>
-            <wp:cNvGraphicFramePr>
-              <a:graphicFrameLocks xmlns:a="http://schemas.openxmlformats.org/drawingml/2006/main" noChangeAspect="1"/>
-            </wp:cNvGraphicFramePr>
-            <a:graphic xmlns:a="http://schemas.openxmlformats.org/drawingml/2006/main">
-              <a:graphicData uri="http://schemas.openxmlformats.org/drawingml/2006/picture">
-                <pic:pic xmlns:pic="http://schemas.openxmlformats.org/drawingml/2006/picture">
-                  <pic:nvPicPr>
-                    <pic:cNvPr id="0" name="Picture 11"/>
-                    <pic:cNvPicPr>
-                      <a:picLocks noChangeAspect="1" noChangeArrowheads="1"/>
-                    </pic:cNvPicPr>
-                  </pic:nvPicPr>
-                  <pic:blipFill>
-                    <a:blip r:embed="rId7">
-                      <a:extLst>
-                        <a:ext uri="{28A0092B-C50C-407E-A947-70E740481C1C}">
-                          <a14:useLocalDpi xmlns:a14="http://schemas.microsoft.com/office/drawing/2010/main" val="0"/>
-                        </a:ext>
-                      </a:extLst>
-                    </a:blip>
-                    <a:srcRect/>
-                    <a:stretch>
-                      <a:fillRect/>
-                    </a:stretch>
-                  </pic:blipFill>
-                  <pic:spPr bwMode="auto">
-                    <a:xfrm>
-                      <a:off x="0" y="0"/>
-                      <a:ext cx="8649410" cy="3043309"/>
-                    </a:xfrm>
-                    <a:prstGeom prst="rect">
-                      <a:avLst/>
-                    </a:prstGeom>
-                    <a:noFill/>
-                    <a:ln>
-                      <a:noFill/>
-                    </a:ln>
-                  </pic:spPr>
-                </pic:pic>
-              </a:graphicData>
-            </a:graphic>
-          </wp:inline>
-        </w:drawing>
-      </w:r>
-    </w:p>
-    <w:p>
-      <w:pPr>
-        <w:ind w:left="720"/>
-      </w:pPr>
-      <w:r>
-        <w:t>Next, issues must be added to the domain. Select the “</w:t>
-      </w:r>
-      <w:r>
-        <w:rPr>
-          <w:b/>
-        </w:rPr>
-        <w:t>Add issue</w:t>
-      </w:r>
-      <w:r>
-        <w:t xml:space="preserve">” button at the bottom of the </w:t>
-      </w:r>
-      <w:r>
-        <w:t>window</w:t>
-      </w:r>
-      <w:r>
-        <w:t xml:space="preserve"> (shown circled in the figure above)</w:t>
-      </w:r>
-      <w:r>
-        <w:t>. A dialog</w:t>
-      </w:r>
-      <w:r>
-        <w:t xml:space="preserve"> box similar to the figures </w:t>
-      </w:r>
-      <w:r>
-        <w:t>below</w:t>
-      </w:r>
-      <w:r>
-        <w:t xml:space="preserve"> below will appear.  Enter the issue name. Under “Issue Properties” you can choose to create a </w:t>
-      </w:r>
-      <w:r>
-        <w:rPr>
-          <w:b/>
-        </w:rPr>
-        <w:t xml:space="preserve">Discrete </w:t>
-      </w:r>
-      <w:r>
-        <w:t xml:space="preserve">or an </w:t>
-      </w:r>
-      <w:r>
-        <w:rPr>
-          <w:noProof/>
-        </w:rPr>
-        <w:drawing>
-          <wp:anchor distT="0" distB="0" distL="114300" distR="114300" simplePos="0" relativeHeight="251661312" behindDoc="0" locked="0" layoutInCell="1" allowOverlap="1" wp14:anchorId="73A6C23E" wp14:editId="1527067E">
-            <wp:simplePos x="0" y="0"/>
-            <wp:positionH relativeFrom="column">
-              <wp:align>right</wp:align>
-            </wp:positionH>
-            <wp:positionV relativeFrom="paragraph">
-              <wp:posOffset>234315</wp:posOffset>
-            </wp:positionV>
-            <wp:extent cx="6431280" cy="3589655"/>
-            <wp:effectExtent l="0" t="0" r="0" b="0"/>
-            <wp:wrapSquare wrapText="bothSides"/>
-            <wp:docPr id="10" name="Picture 9"/>
-            <wp:cNvGraphicFramePr>
-              <a:graphicFrameLocks xmlns:a="http://schemas.openxmlformats.org/drawingml/2006/main" noChangeAspect="1"/>
-            </wp:cNvGraphicFramePr>
-            <a:graphic xmlns:a="http://schemas.openxmlformats.org/drawingml/2006/main">
-              <a:graphicData uri="http://schemas.openxmlformats.org/drawingml/2006/picture">
-                <pic:pic xmlns:pic="http://schemas.openxmlformats.org/drawingml/2006/picture">
-                  <pic:nvPicPr>
-                    <pic:cNvPr id="0" name="Picture 9"/>
-                    <pic:cNvPicPr>
-                      <a:picLocks noChangeAspect="1" noChangeArrowheads="1"/>
-                    </pic:cNvPicPr>
-                  </pic:nvPicPr>
-                  <pic:blipFill>
-                    <a:blip r:embed="rId8">
-                      <a:extLst>
-                        <a:ext uri="{28A0092B-C50C-407E-A947-70E740481C1C}">
-                          <a14:useLocalDpi xmlns:a14="http://schemas.microsoft.com/office/drawing/2010/main" val="0"/>
-                        </a:ext>
-                      </a:extLst>
-                    </a:blip>
-                    <a:srcRect/>
-                    <a:stretch>
-                      <a:fillRect/>
-                    </a:stretch>
-                  </pic:blipFill>
-                  <pic:spPr bwMode="auto">
-                    <a:xfrm>
-                      <a:off x="0" y="0"/>
-                      <a:ext cx="6431280" cy="3589655"/>
-                    </a:xfrm>
-                    <a:prstGeom prst="rect">
-                      <a:avLst/>
-                    </a:prstGeom>
-                    <a:noFill/>
-                    <a:ln>
-                      <a:noFill/>
-                    </a:ln>
-                  </pic:spPr>
-                </pic:pic>
-              </a:graphicData>
-            </a:graphic>
-            <wp14:sizeRelH relativeFrom="page">
-              <wp14:pctWidth>0</wp14:pctWidth>
-            </wp14:sizeRelH>
-            <wp14:sizeRelV relativeFrom="page">
-              <wp14:pctHeight>0</wp14:pctHeight>
-            </wp14:sizeRelV>
-          </wp:anchor>
-        </w:drawing>
-      </w:r>
-      <w:r>
-        <w:rPr>
-          <w:b/>
-        </w:rPr>
-        <w:t>Integer</w:t>
-      </w:r>
-      <w:r>
-        <w:t xml:space="preserve"> issue.</w:t>
-      </w:r>
-    </w:p>
-    <w:p/>
-    <w:p>
-      <w:pPr>
-        <w:ind w:firstLine="720"/>
-      </w:pPr>
-      <w:r>
-        <w:t xml:space="preserve">For a </w:t>
-      </w:r>
-      <w:r>
-        <w:rPr>
-          <w:b/>
-        </w:rPr>
-        <w:t>Discrete issue</w:t>
-      </w:r>
-      <w:r>
-        <w:t xml:space="preserve">, enter each </w:t>
-      </w:r>
-    </w:p>
-    <w:p>
-      <w:pPr>
-        <w:ind w:firstLine="720"/>
-      </w:pPr>
-      <w:r>
-        <w:t xml:space="preserve">issue value on a separate </w:t>
-      </w:r>
-      <w:r>
-        <w:t>line.</w:t>
+        <w:t>How to</w:t>
       </w:r>
       <w:bookmarkStart w:id="0" w:name="_GoBack"/>
       <w:bookmarkEnd w:id="0"/>
     </w:p>
     <w:p/>
     <w:p/>
-    <w:p/>
-    <w:p/>
-    <w:p/>
-    <w:p/>
-    <w:p/>
-    <w:p/>
-    <w:p/>
-    <w:p/>
-    <w:p/>
-    <w:p/>
-    <w:p/>
-    <w:p>
-      <w:r>
-        <w:rPr>
-          <w:noProof/>
-        </w:rPr>
-        <w:drawing>
-          <wp:anchor distT="0" distB="0" distL="114300" distR="114300" simplePos="0" relativeHeight="251660287" behindDoc="0" locked="0" layoutInCell="1" allowOverlap="1" wp14:anchorId="56173E6C" wp14:editId="75BD93C0">
-            <wp:simplePos x="0" y="0"/>
-            <wp:positionH relativeFrom="column">
-              <wp:posOffset>3104515</wp:posOffset>
-            </wp:positionH>
-            <wp:positionV relativeFrom="paragraph">
-              <wp:posOffset>59055</wp:posOffset>
-            </wp:positionV>
-            <wp:extent cx="6450965" cy="3410585"/>
-            <wp:effectExtent l="0" t="0" r="0" b="0"/>
-            <wp:wrapNone/>
-            <wp:docPr id="9" name="Picture 8"/>
-            <wp:cNvGraphicFramePr>
-              <a:graphicFrameLocks xmlns:a="http://schemas.openxmlformats.org/drawingml/2006/main" noChangeAspect="1"/>
-            </wp:cNvGraphicFramePr>
-            <a:graphic xmlns:a="http://schemas.openxmlformats.org/drawingml/2006/main">
-              <a:graphicData uri="http://schemas.openxmlformats.org/drawingml/2006/picture">
-                <pic:pic xmlns:pic="http://schemas.openxmlformats.org/drawingml/2006/picture">
-                  <pic:nvPicPr>
-                    <pic:cNvPr id="0" name="Picture 8"/>
-                    <pic:cNvPicPr>
-                      <a:picLocks noChangeAspect="1" noChangeArrowheads="1"/>
-                    </pic:cNvPicPr>
-                  </pic:nvPicPr>
-                  <pic:blipFill>
-                    <a:blip r:embed="rId9">
-                      <a:extLst>
-                        <a:ext uri="{28A0092B-C50C-407E-A947-70E740481C1C}">
-                          <a14:useLocalDpi xmlns:a14="http://schemas.microsoft.com/office/drawing/2010/main" val="0"/>
-                        </a:ext>
-                      </a:extLst>
-                    </a:blip>
-                    <a:srcRect/>
-                    <a:stretch>
-                      <a:fillRect/>
-                    </a:stretch>
-                  </pic:blipFill>
-                  <pic:spPr bwMode="auto">
-                    <a:xfrm>
-                      <a:off x="0" y="0"/>
-                      <a:ext cx="6450965" cy="3410585"/>
-                    </a:xfrm>
-                    <a:prstGeom prst="rect">
-                      <a:avLst/>
-                    </a:prstGeom>
-                    <a:noFill/>
-                    <a:ln>
-                      <a:noFill/>
-                    </a:ln>
-                  </pic:spPr>
-                </pic:pic>
-              </a:graphicData>
-            </a:graphic>
-            <wp14:sizeRelH relativeFrom="page">
-              <wp14:pctWidth>0</wp14:pctWidth>
-            </wp14:sizeRelH>
-            <wp14:sizeRelV relativeFrom="page">
-              <wp14:pctHeight>0</wp14:pctHeight>
-            </wp14:sizeRelV>
-          </wp:anchor>
-        </w:drawing>
-      </w:r>
-    </w:p>
-    <w:p/>
-    <w:p>
-      <w:pPr>
-        <w:ind w:firstLine="720"/>
-      </w:pPr>
-      <w:r>
-        <w:t xml:space="preserve">For an </w:t>
-      </w:r>
-      <w:r>
-        <w:rPr>
-          <w:b/>
-        </w:rPr>
-        <w:t>Integer issue</w:t>
-      </w:r>
-      <w:r>
-        <w:t>, enter the minimum</w:t>
-      </w:r>
-    </w:p>
-    <w:p>
-      <w:pPr>
-        <w:ind w:firstLine="720"/>
-      </w:pPr>
-      <w:proofErr w:type="gramStart"/>
-      <w:r>
-        <w:t>and</w:t>
-      </w:r>
-      <w:proofErr w:type="gramEnd"/>
-      <w:r>
-        <w:t xml:space="preserve"> maximum values for the issue. During </w:t>
-      </w:r>
-    </w:p>
-    <w:p>
-      <w:pPr>
-        <w:ind w:firstLine="720"/>
-      </w:pPr>
-      <w:proofErr w:type="gramStart"/>
-      <w:r>
-        <w:t>a</w:t>
-      </w:r>
-      <w:proofErr w:type="gramEnd"/>
-      <w:r>
-        <w:t xml:space="preserve"> negotiation, a bid can offer any value</w:t>
-      </w:r>
-    </w:p>
-    <w:p>
-      <w:pPr>
-        <w:ind w:firstLine="720"/>
-      </w:pPr>
-      <w:proofErr w:type="gramStart"/>
-      <w:r>
-        <w:t>within</w:t>
-      </w:r>
-      <w:proofErr w:type="gramEnd"/>
-      <w:r>
-        <w:t xml:space="preserve"> the specified range for the issue.</w:t>
-      </w:r>
-    </w:p>
-    <w:p>
-      <w:pPr>
-        <w:ind w:firstLine="720"/>
-      </w:pPr>
-      <w:r>
-        <w:t>The evaluation values will be entered at</w:t>
-      </w:r>
-    </w:p>
-    <w:p>
-      <w:r>
-        <w:rPr>
-          <w:b/>
-          <w:noProof/>
-        </w:rPr>
-        <mc:AlternateContent>
-          <mc:Choice Requires="wps">
-            <w:drawing>
-              <wp:anchor distT="0" distB="0" distL="114300" distR="114300" simplePos="0" relativeHeight="251668480" behindDoc="0" locked="0" layoutInCell="1" allowOverlap="1" wp14:anchorId="539A4F1D" wp14:editId="40BC213C">
-                <wp:simplePos x="0" y="0"/>
-                <wp:positionH relativeFrom="column">
-                  <wp:posOffset>3378200</wp:posOffset>
-                </wp:positionH>
-                <wp:positionV relativeFrom="paragraph">
-                  <wp:posOffset>-8404225</wp:posOffset>
-                </wp:positionV>
-                <wp:extent cx="3210560" cy="1270000"/>
-                <wp:effectExtent l="50800" t="25400" r="66040" b="101600"/>
-                <wp:wrapNone/>
-                <wp:docPr id="11" name="Oval 11"/>
-                <wp:cNvGraphicFramePr/>
-                <a:graphic xmlns:a="http://schemas.openxmlformats.org/drawingml/2006/main">
-                  <a:graphicData uri="http://schemas.microsoft.com/office/word/2010/wordprocessingShape">
-                    <wps:wsp>
-                      <wps:cNvSpPr/>
-                      <wps:spPr>
-                        <a:xfrm>
-                          <a:off x="0" y="0"/>
-                          <a:ext cx="3210560" cy="1270000"/>
-                        </a:xfrm>
-                        <a:prstGeom prst="ellipse">
-                          <a:avLst/>
-                        </a:prstGeom>
-                        <a:noFill/>
-                        <a:ln w="19050" cmpd="sng">
-                          <a:solidFill>
-                            <a:srgbClr val="FF0000"/>
-                          </a:solidFill>
-                        </a:ln>
-                      </wps:spPr>
-                      <wps:style>
-                        <a:lnRef idx="1">
-                          <a:schemeClr val="accent1"/>
-                        </a:lnRef>
-                        <a:fillRef idx="3">
-                          <a:schemeClr val="accent1"/>
-                        </a:fillRef>
-                        <a:effectRef idx="2">
-                          <a:schemeClr val="accent1"/>
-                        </a:effectRef>
-                        <a:fontRef idx="minor">
-                          <a:schemeClr val="lt1"/>
-                        </a:fontRef>
-                      </wps:style>
-                      <wps:bodyPr rot="0" spcFirstLastPara="0" vertOverflow="overflow" horzOverflow="overflow" vert="horz" wrap="square" lIns="91440" tIns="45720" rIns="91440" bIns="45720" numCol="1" spcCol="0" rtlCol="0" fromWordArt="0" anchor="ctr" anchorCtr="0" forceAA="0" compatLnSpc="1">
-                        <a:prstTxWarp prst="textNoShape">
-                          <a:avLst/>
-                        </a:prstTxWarp>
-                        <a:noAutofit/>
-                      </wps:bodyPr>
-                    </wps:wsp>
-                  </a:graphicData>
-                </a:graphic>
-                <wp14:sizeRelH relativeFrom="margin">
-                  <wp14:pctWidth>0</wp14:pctWidth>
-                </wp14:sizeRelH>
-                <wp14:sizeRelV relativeFrom="margin">
-                  <wp14:pctHeight>0</wp14:pctHeight>
-                </wp14:sizeRelV>
-              </wp:anchor>
-            </w:drawing>
-          </mc:Choice>
-          <mc:Fallback>
-            <w:pict>
-              <v:oval id="Oval 11" o:spid="_x0000_s1026" style="position:absolute;margin-left:266pt;margin-top:-661.7pt;width:252.8pt;height:100pt;z-index:251668480;visibility:visible;mso-wrap-style:square;mso-width-percent:0;mso-height-percent:0;mso-wrap-distance-left:9pt;mso-wrap-distance-top:0;mso-wrap-distance-right:9pt;mso-wrap-distance-bottom:0;mso-position-horizontal:absolute;mso-position-horizontal-relative:text;mso-position-vertical:absolute;mso-position-vertical-relative:text;mso-width-percent:0;mso-height-percent:0;mso-width-relative:margin;mso-height-relative:margin;v-text-anchor:middle" o:gfxdata="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" filled="f" strokecolor="red" strokeweight="1.5pt">
-                <v:shadow on="t" opacity="22937f" mv:blur="40000f" origin=",.5" offset="0,23000emu"/>
-              </v:oval>
-            </w:pict>
-          </mc:Fallback>
-        </mc:AlternateContent>
-      </w:r>
-      <w:r>
-        <w:tab/>
-      </w:r>
-      <w:proofErr w:type="gramStart"/>
-      <w:r>
-        <w:t>a</w:t>
-      </w:r>
-      <w:proofErr w:type="gramEnd"/>
-      <w:r>
-        <w:t xml:space="preserve"> later time.</w:t>
-      </w:r>
-    </w:p>
-    <w:p/>
-    <w:p/>
-    <w:p/>
-    <w:p/>
-    <w:p/>
-    <w:p/>
-    <w:p/>
-    <w:p/>
-    <w:p/>
-    <w:p/>
-    <w:p/>
-    <w:p/>
-    <w:p>
-      <w:pPr>
-        <w:ind w:firstLine="720"/>
-      </w:pPr>
-      <w:r>
-        <w:t>Make sure to save the issues in the domain by selecting “Save changes” before creating preference profiles.</w:t>
-      </w:r>
-    </w:p>
-    <w:p/>
-    <w:p/>
-    <w:p>
-      <w:pPr>
-        <w:rPr>
-          <w:b/>
-        </w:rPr>
-      </w:pPr>
-      <w:r>
-        <w:rPr>
-          <w:b/>
-        </w:rPr>
-        <w:t xml:space="preserve">2.2.2. </w:t>
-      </w:r>
-      <w:r>
-        <w:rPr>
-          <w:b/>
-        </w:rPr>
-        <w:t>Creating a Preference Profile:</w:t>
-      </w:r>
-    </w:p>
-    <w:p/>
-    <w:p>
-      <w:pPr>
-        <w:ind w:firstLine="360"/>
-      </w:pPr>
-      <w:r>
-        <w:t>A preference profile specifies the following:</w:t>
-      </w:r>
-    </w:p>
-    <w:p>
-      <w:pPr>
-        <w:pStyle w:val="ListParagraph"/>
-        <w:numPr>
-          <w:ilvl w:val="0"/>
-          <w:numId w:val="3"/>
-        </w:numPr>
-      </w:pPr>
-      <w:r>
-        <w:rPr>
-          <w:b/>
-        </w:rPr>
-        <w:t xml:space="preserve">Weight </w:t>
-      </w:r>
-      <w:r>
-        <w:t xml:space="preserve">(importance) </w:t>
-      </w:r>
-      <w:r>
-        <w:t>of the issues in the domain</w:t>
-      </w:r>
-    </w:p>
-    <w:p>
-      <w:pPr>
-        <w:pStyle w:val="ListParagraph"/>
-        <w:numPr>
-          <w:ilvl w:val="0"/>
-          <w:numId w:val="3"/>
-        </w:numPr>
-      </w:pPr>
-      <w:r>
-        <w:rPr>
-          <w:b/>
-        </w:rPr>
-        <w:t>Reservation value</w:t>
-      </w:r>
-      <w:r>
-        <w:t xml:space="preserve"> and </w:t>
-      </w:r>
-      <w:r>
-        <w:rPr>
-          <w:b/>
-        </w:rPr>
-        <w:t>d</w:t>
-      </w:r>
-      <w:r>
-        <w:rPr>
-          <w:b/>
-        </w:rPr>
-        <w:t>iscount</w:t>
-      </w:r>
-    </w:p>
-    <w:p>
-      <w:pPr>
-        <w:pStyle w:val="ListParagraph"/>
-        <w:numPr>
-          <w:ilvl w:val="0"/>
-          <w:numId w:val="3"/>
-        </w:numPr>
-      </w:pPr>
-      <w:r>
-        <w:rPr>
-          <w:b/>
-        </w:rPr>
-        <w:t>Evaluation</w:t>
-      </w:r>
-      <w:r>
-        <w:t xml:space="preserve"> (preference) of the values of the issues</w:t>
-      </w:r>
-    </w:p>
-    <w:p>
-      <w:pPr>
-        <w:pStyle w:val="ListParagraph"/>
-      </w:pPr>
-    </w:p>
-    <w:p>
-      <w:pPr>
-        <w:ind w:firstLine="360"/>
-      </w:pPr>
-      <w:r>
-        <w:t xml:space="preserve">To create a preference profile, </w:t>
-      </w:r>
-      <w:r>
-        <w:rPr>
-          <w:b/>
-        </w:rPr>
-        <w:t>right click</w:t>
-      </w:r>
-      <w:r>
-        <w:t xml:space="preserve"> on the domain in the “Scenarios” tab of the Components Window. Select “</w:t>
-      </w:r>
-      <w:r>
-        <w:rPr>
-          <w:b/>
-        </w:rPr>
-        <w:t xml:space="preserve">New </w:t>
-      </w:r>
-      <w:r>
-        <w:rPr>
-          <w:b/>
-        </w:rPr>
-        <w:t>preference profile</w:t>
-      </w:r>
-      <w:r>
-        <w:t>”</w:t>
-      </w:r>
-      <w:r>
-        <w:t xml:space="preserve"> </w:t>
-      </w:r>
-      <w:r>
-        <w:t>from the</w:t>
-      </w:r>
-      <w:r>
-        <w:t xml:space="preserve"> popup menu as shown in the figure</w:t>
-      </w:r>
-      <w:r>
-        <w:t xml:space="preserve"> ___.</w:t>
-      </w:r>
-    </w:p>
-    <w:p>
-      <w:r>
-        <w:rPr>
-          <w:b/>
-          <w:noProof/>
-        </w:rPr>
-        <mc:AlternateContent>
-          <mc:Choice Requires="wps">
-            <w:drawing>
-              <wp:anchor distT="0" distB="0" distL="114300" distR="114300" simplePos="0" relativeHeight="251666432" behindDoc="0" locked="0" layoutInCell="1" allowOverlap="1" wp14:anchorId="61279B9C" wp14:editId="42A163AE">
-                <wp:simplePos x="0" y="0"/>
-                <wp:positionH relativeFrom="column">
-                  <wp:posOffset>1379220</wp:posOffset>
-                </wp:positionH>
-                <wp:positionV relativeFrom="paragraph">
-                  <wp:posOffset>2651760</wp:posOffset>
-                </wp:positionV>
-                <wp:extent cx="1445260" cy="223520"/>
-                <wp:effectExtent l="50800" t="25400" r="27940" b="106680"/>
-                <wp:wrapNone/>
-                <wp:docPr id="8" name="Oval 8"/>
-                <wp:cNvGraphicFramePr/>
-                <a:graphic xmlns:a="http://schemas.openxmlformats.org/drawingml/2006/main">
-                  <a:graphicData uri="http://schemas.microsoft.com/office/word/2010/wordprocessingShape">
-                    <wps:wsp>
-                      <wps:cNvSpPr/>
-                      <wps:spPr>
-                        <a:xfrm>
-                          <a:off x="0" y="0"/>
-                          <a:ext cx="1445260" cy="223520"/>
-                        </a:xfrm>
-                        <a:prstGeom prst="ellipse">
-                          <a:avLst/>
-                        </a:prstGeom>
-                        <a:noFill/>
-                        <a:ln w="19050" cmpd="sng">
-                          <a:solidFill>
-                            <a:srgbClr val="FF0000"/>
-                          </a:solidFill>
-                        </a:ln>
-                      </wps:spPr>
-                      <wps:style>
-                        <a:lnRef idx="1">
-                          <a:schemeClr val="accent1"/>
-                        </a:lnRef>
-                        <a:fillRef idx="3">
-                          <a:schemeClr val="accent1"/>
-                        </a:fillRef>
-                        <a:effectRef idx="2">
-                          <a:schemeClr val="accent1"/>
-                        </a:effectRef>
-                        <a:fontRef idx="minor">
-                          <a:schemeClr val="lt1"/>
-                        </a:fontRef>
-                      </wps:style>
-                      <wps:bodyPr rot="0" spcFirstLastPara="0" vertOverflow="overflow" horzOverflow="overflow" vert="horz" wrap="square" lIns="91440" tIns="45720" rIns="91440" bIns="45720" numCol="1" spcCol="0" rtlCol="0" fromWordArt="0" anchor="ctr" anchorCtr="0" forceAA="0" compatLnSpc="1">
-                        <a:prstTxWarp prst="textNoShape">
-                          <a:avLst/>
-                        </a:prstTxWarp>
-                        <a:noAutofit/>
-                      </wps:bodyPr>
-                    </wps:wsp>
-                  </a:graphicData>
-                </a:graphic>
-                <wp14:sizeRelH relativeFrom="margin">
-                  <wp14:pctWidth>0</wp14:pctWidth>
-                </wp14:sizeRelH>
-                <wp14:sizeRelV relativeFrom="margin">
-                  <wp14:pctHeight>0</wp14:pctHeight>
-                </wp14:sizeRelV>
-              </wp:anchor>
-            </w:drawing>
-          </mc:Choice>
-          <mc:Fallback>
-            <w:pict>
-              <v:oval id="Oval 8" o:spid="_x0000_s1026" style="position:absolute;margin-left:108.6pt;margin-top:208.8pt;width:113.8pt;height:17.6pt;z-index:251666432;visibility:visible;mso-wrap-style:square;mso-width-percent:0;mso-height-percent:0;mso-wrap-distance-left:9pt;mso-wrap-distance-top:0;mso-wrap-distance-right:9pt;mso-wrap-distance-bottom:0;mso-position-horizontal:absolute;mso-position-horizontal-relative:text;mso-position-vertical:absolute;mso-position-vertical-relative:text;mso-width-percent:0;mso-height-percent:0;mso-width-relative:margin;mso-height-relative:margin;v-text-anchor:middle" o:gfxdata="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" filled="f" strokecolor="red" strokeweight="1.5pt">
-                <v:shadow on="t" opacity="22937f" mv:blur="40000f" origin=",.5" offset="0,23000emu"/>
-              </v:oval>
-            </w:pict>
-          </mc:Fallback>
-        </mc:AlternateContent>
-      </w:r>
-      <w:r>
-        <w:rPr>
-          <w:noProof/>
-        </w:rPr>
-        <w:drawing>
-          <wp:inline distT="0" distB="0" distL="0" distR="0" wp14:anchorId="18426B92" wp14:editId="23BBE08D">
-            <wp:extent cx="9865360" cy="3471146"/>
-            <wp:effectExtent l="0" t="0" r="0" b="0"/>
-            <wp:docPr id="13" name="Picture 12"/>
-            <wp:cNvGraphicFramePr>
-              <a:graphicFrameLocks xmlns:a="http://schemas.openxmlformats.org/drawingml/2006/main" noChangeAspect="1"/>
-            </wp:cNvGraphicFramePr>
-            <a:graphic xmlns:a="http://schemas.openxmlformats.org/drawingml/2006/main">
-              <a:graphicData uri="http://schemas.openxmlformats.org/drawingml/2006/picture">
-                <pic:pic xmlns:pic="http://schemas.openxmlformats.org/drawingml/2006/picture">
-                  <pic:nvPicPr>
-                    <pic:cNvPr id="0" name="Picture 12"/>
-                    <pic:cNvPicPr>
-                      <a:picLocks noChangeAspect="1" noChangeArrowheads="1"/>
-                    </pic:cNvPicPr>
-                  </pic:nvPicPr>
-                  <pic:blipFill>
-                    <a:blip r:embed="rId10">
-                      <a:extLst>
-                        <a:ext uri="{28A0092B-C50C-407E-A947-70E740481C1C}">
-                          <a14:useLocalDpi xmlns:a14="http://schemas.microsoft.com/office/drawing/2010/main" val="0"/>
-                        </a:ext>
-                      </a:extLst>
-                    </a:blip>
-                    <a:srcRect/>
-                    <a:stretch>
-                      <a:fillRect/>
-                    </a:stretch>
-                  </pic:blipFill>
-                  <pic:spPr bwMode="auto">
-                    <a:xfrm>
-                      <a:off x="0" y="0"/>
-                      <a:ext cx="9865547" cy="3471212"/>
-                    </a:xfrm>
-                    <a:prstGeom prst="rect">
-                      <a:avLst/>
-                    </a:prstGeom>
-                    <a:noFill/>
-                    <a:ln>
-                      <a:noFill/>
-                    </a:ln>
-                  </pic:spPr>
-                </pic:pic>
-              </a:graphicData>
-            </a:graphic>
-          </wp:inline>
-        </w:drawing>
+    <w:p>
+      <w:pPr>
+        <w:rPr>
+          <w:b/>
+        </w:rPr>
+      </w:pPr>
+      <w:r>
+        <w:rPr>
+          <w:b/>
+          <w:sz w:val="28"/>
+        </w:rPr>
+        <w:t xml:space="preserve">3. </w:t>
+      </w:r>
+      <w:r>
+        <w:rPr>
+          <w:b/>
+          <w:sz w:val="28"/>
+        </w:rPr>
+        <w:t>How to create a Negotiation Agent</w:t>
+      </w:r>
+      <w:r>
+        <w:rPr>
+          <w:b/>
+          <w:sz w:val="28"/>
+        </w:rPr>
+        <w:t>:</w:t>
+      </w:r>
+    </w:p>
+    <w:p>
+      <w:pPr>
+        <w:ind w:left="720"/>
+      </w:pPr>
+      <w:r>
+        <w:t>There are a number of example negotiation agents provid</w:t>
+      </w:r>
+      <w:r>
+        <w:t xml:space="preserve">ed in the </w:t>
+      </w:r>
+      <w:proofErr w:type="spellStart"/>
+      <w:r>
+        <w:t>zipfile</w:t>
+      </w:r>
+      <w:proofErr w:type="spellEnd"/>
+      <w:r>
+        <w:t xml:space="preserve">. </w:t>
+      </w:r>
+      <w:r>
+        <w:t>If you would like to run a negotiation using one of the example a</w:t>
+      </w:r>
+      <w:r>
+        <w:t xml:space="preserve">gents provided, skip to section </w:t>
+      </w:r>
+      <w:r>
+        <w:rPr>
+          <w:b/>
+        </w:rPr>
+        <w:t>How to run a negotiation</w:t>
+      </w:r>
+      <w:r>
+        <w:t xml:space="preserve"> (link provided). </w:t>
+      </w:r>
+      <w:r>
+        <w:t>If you would like to create your own</w:t>
+      </w:r>
+      <w:r>
+        <w:t xml:space="preserve"> agent</w:t>
+      </w:r>
+      <w:r>
+        <w:t xml:space="preserve">, follow </w:t>
+      </w:r>
+      <w:r>
+        <w:t>this</w:t>
+      </w:r>
+      <w:r>
+        <w:t xml:space="preserve"> tutorial.</w:t>
+      </w:r>
+    </w:p>
+    <w:p>
+      <w:pPr>
+        <w:ind w:left="720"/>
+      </w:pPr>
+    </w:p>
+    <w:p>
+      <w:pPr>
+        <w:rPr>
+          <w:b/>
+        </w:rPr>
+      </w:pPr>
+      <w:r>
+        <w:rPr>
+          <w:b/>
+        </w:rPr>
+        <w:t xml:space="preserve">3.1 How to create a </w:t>
+      </w:r>
+      <w:r>
+        <w:rPr>
+          <w:b/>
+        </w:rPr>
+        <w:t>basic</w:t>
+      </w:r>
+      <w:r>
+        <w:rPr>
+          <w:b/>
+        </w:rPr>
+        <w:t xml:space="preserve"> Negotiation Agent</w:t>
       </w:r>
     </w:p>
     <w:p/>
@@ -1132,1874 +139,16 @@
         <w:spacing w:after="240"/>
         <w:ind w:left="720"/>
         <w:rPr>
-          <w:rFonts w:ascii="Times" w:hAnsi="Times" w:cs="Times"/>
-        </w:rPr>
-      </w:pPr>
-      <w:r>
-        <w:t xml:space="preserve">A utility space window will </w:t>
-      </w:r>
-      <w:r>
-        <w:t>open similar to figure __</w:t>
-      </w:r>
-      <w:proofErr w:type="gramStart"/>
-      <w:r>
-        <w:t xml:space="preserve">_ </w:t>
-      </w:r>
-      <w:r>
-        <w:t>.</w:t>
-      </w:r>
-      <w:proofErr w:type="gramEnd"/>
-      <w:r>
-        <w:rPr>
-          <w:rFonts w:ascii="Times" w:hAnsi="Times" w:cs="Times"/>
-        </w:rPr>
-        <w:t xml:space="preserve"> </w:t>
-      </w:r>
-      <w:r>
-        <w:t xml:space="preserve">Set the </w:t>
-      </w:r>
-      <w:r>
-        <w:rPr>
-          <w:b/>
-        </w:rPr>
-        <w:t xml:space="preserve">weights </w:t>
-      </w:r>
-      <w:r>
-        <w:rPr>
-          <w:b/>
-        </w:rPr>
-        <w:t>of the issues</w:t>
-      </w:r>
-      <w:r>
-        <w:t xml:space="preserve"> by moving the sliders next to each issue. </w:t>
-      </w:r>
-      <w:r>
-        <w:rPr>
-          <w:rFonts w:ascii="Times" w:hAnsi="Times" w:cs="Times"/>
-        </w:rPr>
-        <w:t>Note, when you move a slider, the weights of the other issues are automatically updated such that the sum of the weights is equal to one. If you do not want that the weight of an issue to automatically change</w:t>
-      </w:r>
-      <w:r>
-        <w:rPr>
-          <w:rFonts w:ascii="Times" w:hAnsi="Times" w:cs="Times"/>
-        </w:rPr>
-        <w:t xml:space="preserve"> select the checkbox next to the</w:t>
-      </w:r>
-      <w:r>
-        <w:rPr>
-          <w:rFonts w:ascii="Times" w:hAnsi="Times" w:cs="Times"/>
-        </w:rPr>
-        <w:t xml:space="preserve"> slider.</w:t>
-      </w:r>
-      <w:r>
-        <w:rPr>
-          <w:rFonts w:ascii="Times" w:hAnsi="Times" w:cs="Times"/>
-        </w:rPr>
-        <w:t xml:space="preserve"> </w:t>
-      </w:r>
-    </w:p>
-    <w:p>
-      <w:pPr>
-        <w:ind w:firstLine="720"/>
-        <w:rPr>
-          <w:rFonts w:ascii="Times" w:hAnsi="Times" w:cs="Times"/>
-        </w:rPr>
-      </w:pPr>
-      <w:r>
-        <w:rPr>
-          <w:rFonts w:ascii="Times" w:hAnsi="Times" w:cs="Times"/>
-        </w:rPr>
-        <w:t xml:space="preserve">A </w:t>
-      </w:r>
-      <w:r>
-        <w:rPr>
-          <w:rFonts w:ascii="Times" w:hAnsi="Times" w:cs="Times"/>
-          <w:b/>
-        </w:rPr>
-        <w:t>discount rate</w:t>
-      </w:r>
-      <w:r>
-        <w:rPr>
-          <w:rFonts w:ascii="Times" w:hAnsi="Times" w:cs="Times"/>
-        </w:rPr>
-        <w:t xml:space="preserve"> and </w:t>
-      </w:r>
-      <w:r>
-        <w:rPr>
-          <w:rFonts w:ascii="Times" w:hAnsi="Times" w:cs="Times"/>
-          <w:b/>
-        </w:rPr>
-        <w:t>reservation value</w:t>
-      </w:r>
-      <w:r>
-        <w:rPr>
-          <w:rFonts w:ascii="Times" w:hAnsi="Times" w:cs="Times"/>
-        </w:rPr>
-        <w:t xml:space="preserve"> can be entered at this window as well. </w:t>
-      </w:r>
-      <w:r>
-        <w:rPr>
-          <w:noProof/>
-        </w:rPr>
-        <w:drawing>
-          <wp:inline distT="0" distB="0" distL="0" distR="0" wp14:anchorId="3183CECE" wp14:editId="7816A6A8">
-            <wp:extent cx="9885680" cy="3478295"/>
-            <wp:effectExtent l="0" t="0" r="0" b="0"/>
-            <wp:docPr id="14" name="Picture 13"/>
-            <wp:cNvGraphicFramePr>
-              <a:graphicFrameLocks xmlns:a="http://schemas.openxmlformats.org/drawingml/2006/main" noChangeAspect="1"/>
-            </wp:cNvGraphicFramePr>
-            <a:graphic xmlns:a="http://schemas.openxmlformats.org/drawingml/2006/main">
-              <a:graphicData uri="http://schemas.openxmlformats.org/drawingml/2006/picture">
-                <pic:pic xmlns:pic="http://schemas.openxmlformats.org/drawingml/2006/picture">
-                  <pic:nvPicPr>
-                    <pic:cNvPr id="0" name="Picture 13"/>
-                    <pic:cNvPicPr>
-                      <a:picLocks noChangeAspect="1" noChangeArrowheads="1"/>
-                    </pic:cNvPicPr>
-                  </pic:nvPicPr>
-                  <pic:blipFill>
-                    <a:blip r:embed="rId11">
-                      <a:extLst>
-                        <a:ext uri="{28A0092B-C50C-407E-A947-70E740481C1C}">
-                          <a14:useLocalDpi xmlns:a14="http://schemas.microsoft.com/office/drawing/2010/main" val="0"/>
-                        </a:ext>
-                      </a:extLst>
-                    </a:blip>
-                    <a:srcRect/>
-                    <a:stretch>
-                      <a:fillRect/>
-                    </a:stretch>
-                  </pic:blipFill>
-                  <pic:spPr bwMode="auto">
-                    <a:xfrm>
-                      <a:off x="0" y="0"/>
-                      <a:ext cx="9886331" cy="3478524"/>
-                    </a:xfrm>
-                    <a:prstGeom prst="rect">
-                      <a:avLst/>
-                    </a:prstGeom>
-                    <a:noFill/>
-                    <a:ln>
-                      <a:noFill/>
-                    </a:ln>
-                  </pic:spPr>
-                </pic:pic>
-              </a:graphicData>
-            </a:graphic>
-          </wp:inline>
-        </w:drawing>
-      </w:r>
-    </w:p>
-    <w:p>
-      <w:pPr>
-        <w:rPr>
-          <w:rFonts w:ascii="Times" w:hAnsi="Times" w:cs="Times"/>
-        </w:rPr>
-      </w:pPr>
-      <w:r>
-        <w:rPr>
-          <w:noProof/>
-        </w:rPr>
-        <mc:AlternateContent>
-          <mc:Choice Requires="wps">
-            <w:drawing>
-              <wp:anchor distT="0" distB="0" distL="114300" distR="114300" simplePos="0" relativeHeight="251686912" behindDoc="0" locked="0" layoutInCell="1" allowOverlap="1" wp14:anchorId="0925FDE9" wp14:editId="75E0B4F2">
-                <wp:simplePos x="0" y="0"/>
-                <wp:positionH relativeFrom="column">
-                  <wp:posOffset>9598660</wp:posOffset>
-                </wp:positionH>
-                <wp:positionV relativeFrom="paragraph">
-                  <wp:posOffset>-1127760</wp:posOffset>
-                </wp:positionV>
-                <wp:extent cx="1374140" cy="629920"/>
-                <wp:effectExtent l="0" t="0" r="0" b="5080"/>
-                <wp:wrapNone/>
-                <wp:docPr id="25" name="Text Box 25"/>
-                <wp:cNvGraphicFramePr/>
-                <a:graphic xmlns:a="http://schemas.openxmlformats.org/drawingml/2006/main">
-                  <a:graphicData uri="http://schemas.microsoft.com/office/word/2010/wordprocessingShape">
-                    <wps:wsp>
-                      <wps:cNvSpPr txBox="1"/>
-                      <wps:spPr>
-                        <a:xfrm>
-                          <a:off x="0" y="0"/>
-                          <a:ext cx="1374140" cy="629920"/>
-                        </a:xfrm>
-                        <a:prstGeom prst="rect">
-                          <a:avLst/>
-                        </a:prstGeom>
-                        <a:noFill/>
-                        <a:ln>
-                          <a:noFill/>
-                        </a:ln>
-                        <a:effectLst/>
-                        <a:extLst>
-                          <a:ext uri="{C572A759-6A51-4108-AA02-DFA0A04FC94B}">
-                            <ma14:wrappingTextBoxFlag xmlns:ma14="http://schemas.microsoft.com/office/mac/drawingml/2011/main"/>
-                          </a:ext>
-                        </a:extLst>
-                      </wps:spPr>
-                      <wps:style>
-                        <a:lnRef idx="0">
-                          <a:schemeClr val="accent1"/>
-                        </a:lnRef>
-                        <a:fillRef idx="0">
-                          <a:schemeClr val="accent1"/>
-                        </a:fillRef>
-                        <a:effectRef idx="0">
-                          <a:schemeClr val="accent1"/>
-                        </a:effectRef>
-                        <a:fontRef idx="minor">
-                          <a:schemeClr val="dk1"/>
-                        </a:fontRef>
-                      </wps:style>
-                      <wps:txbx>
-                        <w:txbxContent>
-                          <w:p>
-                            <w:pPr>
-                              <w:rPr>
-                                <w:color w:val="FF0000"/>
-                              </w:rPr>
-                            </w:pPr>
-                            <w:r>
-                              <w:rPr>
-                                <w:color w:val="FF0000"/>
-                              </w:rPr>
-                              <w:t xml:space="preserve">Set </w:t>
-                            </w:r>
-                            <w:r>
-                              <w:rPr>
-                                <w:color w:val="FF0000"/>
-                              </w:rPr>
-                              <w:t>Discount and Reservation value</w:t>
-                            </w:r>
-                          </w:p>
-                        </w:txbxContent>
-                      </wps:txbx>
-                      <wps:bodyPr rot="0" spcFirstLastPara="0" vertOverflow="overflow" horzOverflow="overflow" vert="horz" wrap="square" lIns="91440" tIns="45720" rIns="91440" bIns="45720" numCol="1" spcCol="0" rtlCol="0" fromWordArt="0" anchor="t" anchorCtr="0" forceAA="0" compatLnSpc="1">
-                        <a:prstTxWarp prst="textNoShape">
-                          <a:avLst/>
-                        </a:prstTxWarp>
-                        <a:noAutofit/>
-                      </wps:bodyPr>
-                    </wps:wsp>
-                  </a:graphicData>
-                </a:graphic>
-                <wp14:sizeRelH relativeFrom="margin">
-                  <wp14:pctWidth>0</wp14:pctWidth>
-                </wp14:sizeRelH>
-                <wp14:sizeRelV relativeFrom="margin">
-                  <wp14:pctHeight>0</wp14:pctHeight>
-                </wp14:sizeRelV>
-              </wp:anchor>
-            </w:drawing>
-          </mc:Choice>
-          <mc:Fallback>
-            <w:pict>
-              <v:shapetype id="_x0000_t202" coordsize="21600,21600" o:spt="202" path="m0,0l0,21600,21600,21600,21600,0xe">
-                <v:stroke joinstyle="miter"/>
-                <v:path gradientshapeok="t" o:connecttype="rect"/>
-              </v:shapetype>
-              <v:shape id="Text Box 25" o:spid="_x0000_s1026" type="#_x0000_t202" style="position:absolute;margin-left:755.8pt;margin-top:-88.75pt;width:108.2pt;height:49.6pt;z-index:251686912;visibility:visible;mso-wrap-style:square;mso-width-percent:0;mso-height-percent:0;mso-wrap-distance-left:9pt;mso-wrap-distance-top:0;mso-wrap-distance-right:9pt;mso-wrap-distance-bottom:0;mso-position-horizontal:absolute;mso-position-horizontal-relative:text;mso-position-vertical:absolute;mso-position-vertical-relative:text;mso-width-percent:0;mso-height-percent:0;mso-width-relative:margin;mso-height-relative:margin;v-text-anchor:top" o:gfxdata="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" filled="f" stroked="f">
-                <v:textbox>
-                  <w:txbxContent>
-                    <w:p>
-                      <w:pPr>
-                        <w:rPr>
-                          <w:color w:val="FF0000"/>
-                        </w:rPr>
-                      </w:pPr>
-                      <w:r>
-                        <w:rPr>
-                          <w:color w:val="FF0000"/>
-                        </w:rPr>
-                        <w:t xml:space="preserve">Set </w:t>
-                      </w:r>
-                      <w:r>
-                        <w:rPr>
-                          <w:color w:val="FF0000"/>
-                        </w:rPr>
-                        <w:t>Discount and Reservation value</w:t>
-                      </w:r>
-                    </w:p>
-                  </w:txbxContent>
-                </v:textbox>
-              </v:shape>
-            </w:pict>
-          </mc:Fallback>
-        </mc:AlternateContent>
-      </w:r>
-      <w:r>
-        <w:rPr>
-          <w:noProof/>
-        </w:rPr>
-        <mc:AlternateContent>
-          <mc:Choice Requires="wps">
-            <w:drawing>
-              <wp:anchor distT="0" distB="0" distL="114300" distR="114300" simplePos="0" relativeHeight="251689984" behindDoc="0" locked="0" layoutInCell="1" allowOverlap="1" wp14:anchorId="75E33867" wp14:editId="20E195D2">
-                <wp:simplePos x="0" y="0"/>
-                <wp:positionH relativeFrom="column">
-                  <wp:posOffset>8270240</wp:posOffset>
-                </wp:positionH>
-                <wp:positionV relativeFrom="paragraph">
-                  <wp:posOffset>-894080</wp:posOffset>
-                </wp:positionV>
-                <wp:extent cx="1280160" cy="10160"/>
-                <wp:effectExtent l="76200" t="101600" r="0" b="167640"/>
-                <wp:wrapNone/>
-                <wp:docPr id="27" name="Straight Arrow Connector 27"/>
-                <wp:cNvGraphicFramePr/>
-                <a:graphic xmlns:a="http://schemas.openxmlformats.org/drawingml/2006/main">
-                  <a:graphicData uri="http://schemas.microsoft.com/office/word/2010/wordprocessingShape">
-                    <wps:wsp>
-                      <wps:cNvCnPr/>
-                      <wps:spPr>
-                        <a:xfrm flipH="1" flipV="1">
-                          <a:off x="0" y="0"/>
-                          <a:ext cx="1280160" cy="10160"/>
-                        </a:xfrm>
-                        <a:prstGeom prst="straightConnector1">
-                          <a:avLst/>
-                        </a:prstGeom>
-                        <a:ln>
-                          <a:solidFill>
-                            <a:srgbClr val="FF0000"/>
-                          </a:solidFill>
-                          <a:tailEnd type="arrow"/>
-                        </a:ln>
-                      </wps:spPr>
-                      <wps:style>
-                        <a:lnRef idx="2">
-                          <a:schemeClr val="accent2"/>
-                        </a:lnRef>
-                        <a:fillRef idx="0">
-                          <a:schemeClr val="accent2"/>
-                        </a:fillRef>
-                        <a:effectRef idx="1">
-                          <a:schemeClr val="accent2"/>
-                        </a:effectRef>
-                        <a:fontRef idx="minor">
-                          <a:schemeClr val="tx1"/>
-                        </a:fontRef>
-                      </wps:style>
-                      <wps:bodyPr/>
-                    </wps:wsp>
-                  </a:graphicData>
-                </a:graphic>
-                <wp14:sizeRelH relativeFrom="margin">
-                  <wp14:pctWidth>0</wp14:pctWidth>
-                </wp14:sizeRelH>
-              </wp:anchor>
-            </w:drawing>
-          </mc:Choice>
-          <mc:Fallback>
-            <w:pict>
-              <v:shapetype id="_x0000_t32" coordsize="21600,21600" o:spt="32" o:oned="t" path="m0,0l21600,21600e" filled="f">
-                <v:path arrowok="t" fillok="f" o:connecttype="none"/>
-                <o:lock v:ext="edit" shapetype="t"/>
-              </v:shapetype>
-              <v:shape id="Straight Arrow Connector 27" o:spid="_x0000_s1026" type="#_x0000_t32" style="position:absolute;margin-left:651.2pt;margin-top:-70.35pt;width:100.8pt;height:.8pt;flip:x y;z-index:251689984;visibility:visible;mso-wrap-style:square;mso-width-percent:0;mso-wrap-distance-left:9pt;mso-wrap-distance-top:0;mso-wrap-distance-right:9pt;mso-wrap-distance-bottom:0;mso-position-horizontal:absolute;mso-position-horizontal-relative:text;mso-position-vertical:absolute;mso-position-vertical-relative:text;mso-width-percent:0;mso-width-relative:margin" o:gfxdata="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" strokecolor="red" strokeweight="2pt">
-                <v:stroke endarrow="open"/>
-                <v:shadow on="t" opacity="24903f" mv:blur="40000f" origin=",.5" offset="0,20000emu"/>
-              </v:shape>
-            </w:pict>
-          </mc:Fallback>
-        </mc:AlternateContent>
-      </w:r>
-      <w:r>
-        <w:rPr>
-          <w:noProof/>
-        </w:rPr>
-        <mc:AlternateContent>
-          <mc:Choice Requires="wps">
-            <w:drawing>
-              <wp:anchor distT="0" distB="0" distL="114300" distR="114300" simplePos="0" relativeHeight="251687936" behindDoc="0" locked="0" layoutInCell="1" allowOverlap="1" wp14:anchorId="7E0CDEEF" wp14:editId="0F941AAF">
-                <wp:simplePos x="0" y="0"/>
-                <wp:positionH relativeFrom="column">
-                  <wp:posOffset>9316720</wp:posOffset>
-                </wp:positionH>
-                <wp:positionV relativeFrom="paragraph">
-                  <wp:posOffset>-1828800</wp:posOffset>
-                </wp:positionV>
-                <wp:extent cx="345440" cy="20320"/>
-                <wp:effectExtent l="50800" t="101600" r="0" b="157480"/>
-                <wp:wrapNone/>
-                <wp:docPr id="26" name="Straight Arrow Connector 26"/>
-                <wp:cNvGraphicFramePr/>
-                <a:graphic xmlns:a="http://schemas.openxmlformats.org/drawingml/2006/main">
-                  <a:graphicData uri="http://schemas.microsoft.com/office/word/2010/wordprocessingShape">
-                    <wps:wsp>
-                      <wps:cNvCnPr/>
-                      <wps:spPr>
-                        <a:xfrm flipH="1">
-                          <a:off x="0" y="0"/>
-                          <a:ext cx="345440" cy="20320"/>
-                        </a:xfrm>
-                        <a:prstGeom prst="straightConnector1">
-                          <a:avLst/>
-                        </a:prstGeom>
-                        <a:ln>
-                          <a:solidFill>
-                            <a:srgbClr val="FF0000"/>
-                          </a:solidFill>
-                          <a:tailEnd type="arrow"/>
-                        </a:ln>
-                      </wps:spPr>
-                      <wps:style>
-                        <a:lnRef idx="2">
-                          <a:schemeClr val="accent2"/>
-                        </a:lnRef>
-                        <a:fillRef idx="0">
-                          <a:schemeClr val="accent2"/>
-                        </a:fillRef>
-                        <a:effectRef idx="1">
-                          <a:schemeClr val="accent2"/>
-                        </a:effectRef>
-                        <a:fontRef idx="minor">
-                          <a:schemeClr val="tx1"/>
-                        </a:fontRef>
-                      </wps:style>
-                      <wps:bodyPr/>
-                    </wps:wsp>
-                  </a:graphicData>
-                </a:graphic>
-                <wp14:sizeRelH relativeFrom="margin">
-                  <wp14:pctWidth>0</wp14:pctWidth>
-                </wp14:sizeRelH>
-                <wp14:sizeRelV relativeFrom="margin">
-                  <wp14:pctHeight>0</wp14:pctHeight>
-                </wp14:sizeRelV>
-              </wp:anchor>
-            </w:drawing>
-          </mc:Choice>
-          <mc:Fallback>
-            <w:pict>
-              <v:shape id="Straight Arrow Connector 26" o:spid="_x0000_s1026" type="#_x0000_t32" style="position:absolute;margin-left:733.6pt;margin-top:-143.95pt;width:27.2pt;height:1.6pt;flip:x;z-index:251687936;visibility:visible;mso-wrap-style:square;mso-width-percent:0;mso-height-percent:0;mso-wrap-distance-left:9pt;mso-wrap-distance-top:0;mso-wrap-distance-right:9pt;mso-wrap-distance-bottom:0;mso-position-horizontal:absolute;mso-position-horizontal-relative:text;mso-position-vertical:absolute;mso-position-vertical-relative:text;mso-width-percent:0;mso-height-percent:0;mso-width-relative:margin;mso-height-relative:margin" o:gfxdata="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" strokecolor="red" strokeweight="2pt">
-                <v:stroke endarrow="open"/>
-                <v:shadow on="t" opacity="24903f" mv:blur="40000f" origin=",.5" offset="0,20000emu"/>
-              </v:shape>
-            </w:pict>
-          </mc:Fallback>
-        </mc:AlternateContent>
-      </w:r>
-      <w:r>
-        <w:rPr>
-          <w:b/>
-          <w:noProof/>
-        </w:rPr>
-        <mc:AlternateContent>
-          <mc:Choice Requires="wps">
-            <w:drawing>
-              <wp:anchor distT="0" distB="0" distL="114300" distR="114300" simplePos="0" relativeHeight="251681792" behindDoc="0" locked="0" layoutInCell="1" allowOverlap="1" wp14:anchorId="4547FF7D" wp14:editId="1D780B7E">
-                <wp:simplePos x="0" y="0"/>
-                <wp:positionH relativeFrom="column">
-                  <wp:posOffset>6987540</wp:posOffset>
-                </wp:positionH>
-                <wp:positionV relativeFrom="paragraph">
-                  <wp:posOffset>-2326640</wp:posOffset>
-                </wp:positionV>
-                <wp:extent cx="2329180" cy="975360"/>
-                <wp:effectExtent l="50800" t="25400" r="83820" b="91440"/>
-                <wp:wrapNone/>
-                <wp:docPr id="22" name="Oval 22"/>
-                <wp:cNvGraphicFramePr/>
-                <a:graphic xmlns:a="http://schemas.openxmlformats.org/drawingml/2006/main">
-                  <a:graphicData uri="http://schemas.microsoft.com/office/word/2010/wordprocessingShape">
-                    <wps:wsp>
-                      <wps:cNvSpPr/>
-                      <wps:spPr>
-                        <a:xfrm>
-                          <a:off x="0" y="0"/>
-                          <a:ext cx="2329180" cy="975360"/>
-                        </a:xfrm>
-                        <a:prstGeom prst="ellipse">
-                          <a:avLst/>
-                        </a:prstGeom>
-                        <a:noFill/>
-                        <a:ln w="19050" cmpd="sng">
-                          <a:solidFill>
-                            <a:srgbClr val="FF0000"/>
-                          </a:solidFill>
-                        </a:ln>
-                      </wps:spPr>
-                      <wps:style>
-                        <a:lnRef idx="1">
-                          <a:schemeClr val="accent1"/>
-                        </a:lnRef>
-                        <a:fillRef idx="3">
-                          <a:schemeClr val="accent1"/>
-                        </a:fillRef>
-                        <a:effectRef idx="2">
-                          <a:schemeClr val="accent1"/>
-                        </a:effectRef>
-                        <a:fontRef idx="minor">
-                          <a:schemeClr val="lt1"/>
-                        </a:fontRef>
-                      </wps:style>
-                      <wps:bodyPr rot="0" spcFirstLastPara="0" vertOverflow="overflow" horzOverflow="overflow" vert="horz" wrap="square" lIns="91440" tIns="45720" rIns="91440" bIns="45720" numCol="1" spcCol="0" rtlCol="0" fromWordArt="0" anchor="ctr" anchorCtr="0" forceAA="0" compatLnSpc="1">
-                        <a:prstTxWarp prst="textNoShape">
-                          <a:avLst/>
-                        </a:prstTxWarp>
-                        <a:noAutofit/>
-                      </wps:bodyPr>
-                    </wps:wsp>
-                  </a:graphicData>
-                </a:graphic>
-                <wp14:sizeRelH relativeFrom="margin">
-                  <wp14:pctWidth>0</wp14:pctWidth>
-                </wp14:sizeRelH>
-                <wp14:sizeRelV relativeFrom="margin">
-                  <wp14:pctHeight>0</wp14:pctHeight>
-                </wp14:sizeRelV>
-              </wp:anchor>
-            </w:drawing>
-          </mc:Choice>
-          <mc:Fallback>
-            <w:pict>
-              <v:oval id="Oval 22" o:spid="_x0000_s1026" style="position:absolute;margin-left:550.2pt;margin-top:-183.15pt;width:183.4pt;height:76.8pt;z-index:251681792;visibility:visible;mso-wrap-style:square;mso-width-percent:0;mso-height-percent:0;mso-wrap-distance-left:9pt;mso-wrap-distance-top:0;mso-wrap-distance-right:9pt;mso-wrap-distance-bottom:0;mso-position-horizontal:absolute;mso-position-horizontal-relative:text;mso-position-vertical:absolute;mso-position-vertical-relative:text;mso-width-percent:0;mso-height-percent:0;mso-width-relative:margin;mso-height-relative:margin;v-text-anchor:middle" o:gfxdata="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" filled="f" strokecolor="red" strokeweight="1.5pt">
-                <v:shadow on="t" opacity="22937f" mv:blur="40000f" origin=",.5" offset="0,23000emu"/>
-              </v:oval>
-            </w:pict>
-          </mc:Fallback>
-        </mc:AlternateContent>
-      </w:r>
-      <w:r>
-        <w:rPr>
-          <w:noProof/>
-        </w:rPr>
-        <mc:AlternateContent>
-          <mc:Choice Requires="wps">
-            <w:drawing>
-              <wp:anchor distT="0" distB="0" distL="114300" distR="114300" simplePos="0" relativeHeight="251682816" behindDoc="0" locked="0" layoutInCell="1" allowOverlap="1" wp14:anchorId="72190095" wp14:editId="06916573">
-                <wp:simplePos x="0" y="0"/>
-                <wp:positionH relativeFrom="column">
-                  <wp:posOffset>9618980</wp:posOffset>
-                </wp:positionH>
-                <wp:positionV relativeFrom="paragraph">
-                  <wp:posOffset>-2082800</wp:posOffset>
-                </wp:positionV>
-                <wp:extent cx="1262380" cy="629920"/>
-                <wp:effectExtent l="0" t="0" r="0" b="5080"/>
-                <wp:wrapNone/>
-                <wp:docPr id="23" name="Text Box 23"/>
-                <wp:cNvGraphicFramePr/>
-                <a:graphic xmlns:a="http://schemas.openxmlformats.org/drawingml/2006/main">
-                  <a:graphicData uri="http://schemas.microsoft.com/office/word/2010/wordprocessingShape">
-                    <wps:wsp>
-                      <wps:cNvSpPr txBox="1"/>
-                      <wps:spPr>
-                        <a:xfrm>
-                          <a:off x="0" y="0"/>
-                          <a:ext cx="1262380" cy="629920"/>
-                        </a:xfrm>
-                        <a:prstGeom prst="rect">
-                          <a:avLst/>
-                        </a:prstGeom>
-                        <a:noFill/>
-                        <a:ln>
-                          <a:noFill/>
-                        </a:ln>
-                        <a:effectLst/>
-                        <a:extLst>
-                          <a:ext uri="{C572A759-6A51-4108-AA02-DFA0A04FC94B}">
-                            <ma14:wrappingTextBoxFlag xmlns:ma14="http://schemas.microsoft.com/office/mac/drawingml/2011/main"/>
-                          </a:ext>
-                        </a:extLst>
-                      </wps:spPr>
-                      <wps:style>
-                        <a:lnRef idx="0">
-                          <a:schemeClr val="accent1"/>
-                        </a:lnRef>
-                        <a:fillRef idx="0">
-                          <a:schemeClr val="accent1"/>
-                        </a:fillRef>
-                        <a:effectRef idx="0">
-                          <a:schemeClr val="accent1"/>
-                        </a:effectRef>
-                        <a:fontRef idx="minor">
-                          <a:schemeClr val="dk1"/>
-                        </a:fontRef>
-                      </wps:style>
-                      <wps:txbx>
-                        <w:txbxContent>
-                          <w:p>
-                            <w:pPr>
-                              <w:rPr>
-                                <w:color w:val="FF0000"/>
-                              </w:rPr>
-                            </w:pPr>
-                            <w:r>
-                              <w:rPr>
-                                <w:color w:val="FF0000"/>
-                              </w:rPr>
-                              <w:t>Set the weights of the issues</w:t>
-                            </w:r>
-                          </w:p>
-                        </w:txbxContent>
-                      </wps:txbx>
-                      <wps:bodyPr rot="0" spcFirstLastPara="0" vertOverflow="overflow" horzOverflow="overflow" vert="horz" wrap="square" lIns="91440" tIns="45720" rIns="91440" bIns="45720" numCol="1" spcCol="0" rtlCol="0" fromWordArt="0" anchor="t" anchorCtr="0" forceAA="0" compatLnSpc="1">
-                        <a:prstTxWarp prst="textNoShape">
-                          <a:avLst/>
-                        </a:prstTxWarp>
-                        <a:noAutofit/>
-                      </wps:bodyPr>
-                    </wps:wsp>
-                  </a:graphicData>
-                </a:graphic>
-                <wp14:sizeRelH relativeFrom="margin">
-                  <wp14:pctWidth>0</wp14:pctWidth>
-                </wp14:sizeRelH>
-                <wp14:sizeRelV relativeFrom="margin">
-                  <wp14:pctHeight>0</wp14:pctHeight>
-                </wp14:sizeRelV>
-              </wp:anchor>
-            </w:drawing>
-          </mc:Choice>
-          <mc:Fallback>
-            <w:pict>
-              <v:shape id="Text Box 23" o:spid="_x0000_s1027" type="#_x0000_t202" style="position:absolute;margin-left:757.4pt;margin-top:-163.95pt;width:99.4pt;height:49.6pt;z-index:251682816;visibility:visible;mso-wrap-style:square;mso-width-percent:0;mso-height-percent:0;mso-wrap-distance-left:9pt;mso-wrap-distance-top:0;mso-wrap-distance-right:9pt;mso-wrap-distance-bottom:0;mso-position-horizontal:absolute;mso-position-horizontal-relative:text;mso-position-vertical:absolute;mso-position-vertical-relative:text;mso-width-percent:0;mso-height-percent:0;mso-width-relative:margin;mso-height-relative:margin;v-text-anchor:top" o:gfxdata="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" filled="f" stroked="f">
-                <v:textbox>
-                  <w:txbxContent>
-                    <w:p>
-                      <w:pPr>
-                        <w:rPr>
-                          <w:color w:val="FF0000"/>
-                        </w:rPr>
-                      </w:pPr>
-                      <w:r>
-                        <w:rPr>
-                          <w:color w:val="FF0000"/>
-                        </w:rPr>
-                        <w:t>Set the weights of the issues</w:t>
-                      </w:r>
-                    </w:p>
-                  </w:txbxContent>
-                </v:textbox>
-              </v:shape>
-            </w:pict>
-          </mc:Fallback>
-        </mc:AlternateContent>
-      </w:r>
-      <w:r>
-        <w:rPr>
-          <w:b/>
-          <w:noProof/>
-        </w:rPr>
-        <mc:AlternateContent>
-          <mc:Choice Requires="wps">
-            <w:drawing>
-              <wp:anchor distT="0" distB="0" distL="114300" distR="114300" simplePos="0" relativeHeight="251684864" behindDoc="0" locked="0" layoutInCell="1" allowOverlap="1" wp14:anchorId="61C929BE" wp14:editId="2D8108EE">
-                <wp:simplePos x="0" y="0"/>
-                <wp:positionH relativeFrom="column">
-                  <wp:posOffset>5443220</wp:posOffset>
-                </wp:positionH>
-                <wp:positionV relativeFrom="paragraph">
-                  <wp:posOffset>-1137920</wp:posOffset>
-                </wp:positionV>
-                <wp:extent cx="2806700" cy="508000"/>
-                <wp:effectExtent l="50800" t="25400" r="63500" b="101600"/>
-                <wp:wrapNone/>
-                <wp:docPr id="24" name="Oval 24"/>
-                <wp:cNvGraphicFramePr/>
-                <a:graphic xmlns:a="http://schemas.openxmlformats.org/drawingml/2006/main">
-                  <a:graphicData uri="http://schemas.microsoft.com/office/word/2010/wordprocessingShape">
-                    <wps:wsp>
-                      <wps:cNvSpPr/>
-                      <wps:spPr>
-                        <a:xfrm>
-                          <a:off x="0" y="0"/>
-                          <a:ext cx="2806700" cy="508000"/>
-                        </a:xfrm>
-                        <a:prstGeom prst="ellipse">
-                          <a:avLst/>
-                        </a:prstGeom>
-                        <a:noFill/>
-                        <a:ln w="19050" cmpd="sng">
-                          <a:solidFill>
-                            <a:srgbClr val="FF0000"/>
-                          </a:solidFill>
-                        </a:ln>
-                      </wps:spPr>
-                      <wps:style>
-                        <a:lnRef idx="1">
-                          <a:schemeClr val="accent1"/>
-                        </a:lnRef>
-                        <a:fillRef idx="3">
-                          <a:schemeClr val="accent1"/>
-                        </a:fillRef>
-                        <a:effectRef idx="2">
-                          <a:schemeClr val="accent1"/>
-                        </a:effectRef>
-                        <a:fontRef idx="minor">
-                          <a:schemeClr val="lt1"/>
-                        </a:fontRef>
-                      </wps:style>
-                      <wps:bodyPr rot="0" spcFirstLastPara="0" vertOverflow="overflow" horzOverflow="overflow" vert="horz" wrap="square" lIns="91440" tIns="45720" rIns="91440" bIns="45720" numCol="1" spcCol="0" rtlCol="0" fromWordArt="0" anchor="ctr" anchorCtr="0" forceAA="0" compatLnSpc="1">
-                        <a:prstTxWarp prst="textNoShape">
-                          <a:avLst/>
-                        </a:prstTxWarp>
-                        <a:noAutofit/>
-                      </wps:bodyPr>
-                    </wps:wsp>
-                  </a:graphicData>
-                </a:graphic>
-                <wp14:sizeRelH relativeFrom="margin">
-                  <wp14:pctWidth>0</wp14:pctWidth>
-                </wp14:sizeRelH>
-                <wp14:sizeRelV relativeFrom="margin">
-                  <wp14:pctHeight>0</wp14:pctHeight>
-                </wp14:sizeRelV>
-              </wp:anchor>
-            </w:drawing>
-          </mc:Choice>
-          <mc:Fallback>
-            <w:pict>
-              <v:oval id="Oval 24" o:spid="_x0000_s1026" style="position:absolute;margin-left:428.6pt;margin-top:-89.55pt;width:221pt;height:40pt;z-index:251684864;visibility:visible;mso-wrap-style:square;mso-width-percent:0;mso-height-percent:0;mso-wrap-distance-left:9pt;mso-wrap-distance-top:0;mso-wrap-distance-right:9pt;mso-wrap-distance-bottom:0;mso-position-horizontal:absolute;mso-position-horizontal-relative:text;mso-position-vertical:absolute;mso-position-vertical-relative:text;mso-width-percent:0;mso-height-percent:0;mso-width-relative:margin;mso-height-relative:margin;v-text-anchor:middle" o:gfxdata="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" filled="f" strokecolor="red" strokeweight="1.5pt">
-                <v:shadow on="t" opacity="22937f" mv:blur="40000f" origin=",.5" offset="0,23000emu"/>
-              </v:oval>
-            </w:pict>
-          </mc:Fallback>
-        </mc:AlternateContent>
-      </w:r>
-    </w:p>
-    <w:p>
-      <w:pPr>
-        <w:ind w:firstLine="720"/>
-        <w:rPr>
-          <w:rFonts w:ascii="Times" w:hAnsi="Times" w:cs="Times"/>
-        </w:rPr>
-      </w:pPr>
-      <w:r>
-        <w:rPr>
-          <w:rFonts w:ascii="Times" w:hAnsi="Times" w:cs="Times"/>
-        </w:rPr>
-        <w:t>Select “</w:t>
-      </w:r>
-      <w:r>
-        <w:rPr>
-          <w:rFonts w:ascii="Times" w:hAnsi="Times" w:cs="Times"/>
-          <w:b/>
-        </w:rPr>
-        <w:t>Save changes</w:t>
-      </w:r>
-      <w:r>
-        <w:rPr>
-          <w:rFonts w:ascii="Times" w:hAnsi="Times" w:cs="Times"/>
-        </w:rPr>
-        <w:t>.”</w:t>
-      </w:r>
-      <w:r>
-        <w:rPr>
-          <w:rFonts w:ascii="Times" w:hAnsi="Times" w:cs="Times"/>
-        </w:rPr>
-        <w:t xml:space="preserve"> The weights of the </w:t>
-      </w:r>
-      <w:r>
-        <w:rPr>
-          <w:rFonts w:ascii="Times" w:hAnsi="Times" w:cs="Times"/>
-        </w:rPr>
-        <w:t>issues must be saved before the evaluation</w:t>
-      </w:r>
-      <w:r>
-        <w:rPr>
-          <w:rFonts w:ascii="Times" w:hAnsi="Times" w:cs="Times"/>
-        </w:rPr>
-        <w:t xml:space="preserve"> values</w:t>
-      </w:r>
-      <w:r>
-        <w:rPr>
-          <w:rFonts w:ascii="Times" w:hAnsi="Times" w:cs="Times"/>
-        </w:rPr>
-        <w:t xml:space="preserve"> of the issues</w:t>
-      </w:r>
-      <w:r>
-        <w:rPr>
-          <w:rFonts w:ascii="Times" w:hAnsi="Times" w:cs="Times"/>
-        </w:rPr>
-        <w:t xml:space="preserve"> can be set</w:t>
-      </w:r>
-      <w:r>
-        <w:rPr>
-          <w:rFonts w:ascii="Times" w:hAnsi="Times" w:cs="Times"/>
-        </w:rPr>
-        <w:t>.</w:t>
-      </w:r>
-    </w:p>
-    <w:p>
-      <w:pPr>
-        <w:rPr>
-          <w:rFonts w:ascii="Times" w:hAnsi="Times" w:cs="Times"/>
-        </w:rPr>
-      </w:pPr>
-    </w:p>
-    <w:p>
-      <w:pPr>
-        <w:ind w:firstLine="720"/>
-        <w:rPr>
-          <w:rFonts w:ascii="Times" w:hAnsi="Times" w:cs="Times"/>
-        </w:rPr>
-      </w:pPr>
-      <w:r>
-        <w:rPr>
-          <w:rFonts w:ascii="Times" w:hAnsi="Times" w:cs="Times"/>
-        </w:rPr>
-        <w:t xml:space="preserve">To set the </w:t>
-      </w:r>
-      <w:r>
-        <w:rPr>
-          <w:rFonts w:ascii="Times" w:hAnsi="Times" w:cs="Times"/>
-          <w:b/>
-        </w:rPr>
-        <w:t>evaluation of the issues</w:t>
-      </w:r>
-      <w:r>
-        <w:rPr>
-          <w:rFonts w:ascii="Times" w:hAnsi="Times" w:cs="Times"/>
-        </w:rPr>
-        <w:t>, double click on the issue</w:t>
-      </w:r>
-      <w:r>
-        <w:rPr>
-          <w:rFonts w:ascii="Times" w:hAnsi="Times" w:cs="Times"/>
-        </w:rPr>
-        <w:t xml:space="preserve"> name</w:t>
-      </w:r>
-      <w:r>
-        <w:rPr>
-          <w:rFonts w:ascii="Times" w:hAnsi="Times" w:cs="Times"/>
-        </w:rPr>
-        <w:t xml:space="preserve"> in the utility space. </w:t>
-      </w:r>
-      <w:r>
-        <w:rPr>
-          <w:rFonts w:ascii="Times" w:hAnsi="Times" w:cs="Times"/>
-        </w:rPr>
-        <w:t>See figure ___ below.</w:t>
-      </w:r>
-    </w:p>
-    <w:p>
-      <w:pPr>
-        <w:rPr>
-          <w:rFonts w:ascii="Times" w:hAnsi="Times" w:cs="Times"/>
-        </w:rPr>
-      </w:pPr>
-      <w:r>
-        <w:rPr>
-          <w:rFonts w:ascii="Times" w:hAnsi="Times" w:cs="Times"/>
-          <w:noProof/>
-        </w:rPr>
-        <w:drawing>
-          <wp:anchor distT="0" distB="0" distL="114300" distR="114300" simplePos="0" relativeHeight="251663360" behindDoc="0" locked="0" layoutInCell="1" allowOverlap="1" wp14:anchorId="71065E9C" wp14:editId="5852D41D">
-            <wp:simplePos x="0" y="0"/>
-            <wp:positionH relativeFrom="column">
-              <wp:posOffset>3881120</wp:posOffset>
-            </wp:positionH>
-            <wp:positionV relativeFrom="paragraph">
-              <wp:posOffset>3312795</wp:posOffset>
-            </wp:positionV>
-            <wp:extent cx="6167120" cy="2774315"/>
-            <wp:effectExtent l="0" t="0" r="0" b="0"/>
-            <wp:wrapNone/>
-            <wp:docPr id="1" name="Picture 1"/>
-            <wp:cNvGraphicFramePr>
-              <a:graphicFrameLocks xmlns:a="http://schemas.openxmlformats.org/drawingml/2006/main" noChangeAspect="1"/>
-            </wp:cNvGraphicFramePr>
-            <a:graphic xmlns:a="http://schemas.openxmlformats.org/drawingml/2006/main">
-              <a:graphicData uri="http://schemas.openxmlformats.org/drawingml/2006/picture">
-                <pic:pic xmlns:pic="http://schemas.openxmlformats.org/drawingml/2006/picture">
-                  <pic:nvPicPr>
-                    <pic:cNvPr id="0" name="Picture 1"/>
-                    <pic:cNvPicPr>
-                      <a:picLocks noChangeAspect="1" noChangeArrowheads="1"/>
-                    </pic:cNvPicPr>
-                  </pic:nvPicPr>
-                  <pic:blipFill>
-                    <a:blip r:embed="rId12">
-                      <a:extLst>
-                        <a:ext uri="{28A0092B-C50C-407E-A947-70E740481C1C}">
-                          <a14:useLocalDpi xmlns:a14="http://schemas.microsoft.com/office/drawing/2010/main" val="0"/>
-                        </a:ext>
-                      </a:extLst>
-                    </a:blip>
-                    <a:srcRect/>
-                    <a:stretch>
-                      <a:fillRect/>
-                    </a:stretch>
-                  </pic:blipFill>
-                  <pic:spPr bwMode="auto">
-                    <a:xfrm>
-                      <a:off x="0" y="0"/>
-                      <a:ext cx="6167120" cy="2774315"/>
-                    </a:xfrm>
-                    <a:prstGeom prst="rect">
-                      <a:avLst/>
-                    </a:prstGeom>
-                    <a:noFill/>
-                    <a:ln>
-                      <a:noFill/>
-                    </a:ln>
-                  </pic:spPr>
-                </pic:pic>
-              </a:graphicData>
-            </a:graphic>
-            <wp14:sizeRelH relativeFrom="page">
-              <wp14:pctWidth>0</wp14:pctWidth>
-            </wp14:sizeRelH>
-            <wp14:sizeRelV relativeFrom="page">
-              <wp14:pctHeight>0</wp14:pctHeight>
-            </wp14:sizeRelV>
-          </wp:anchor>
-        </w:drawing>
-      </w:r>
-      <w:r>
-        <w:rPr>
-          <w:b/>
-          <w:noProof/>
-        </w:rPr>
-        <mc:AlternateContent>
-          <mc:Choice Requires="wps">
-            <w:drawing>
-              <wp:anchor distT="0" distB="0" distL="114300" distR="114300" simplePos="0" relativeHeight="251679744" behindDoc="0" locked="0" layoutInCell="1" allowOverlap="1" wp14:anchorId="5AFAAB7F" wp14:editId="0ED20F4E">
-                <wp:simplePos x="0" y="0"/>
-                <wp:positionH relativeFrom="column">
-                  <wp:posOffset>2844800</wp:posOffset>
-                </wp:positionH>
-                <wp:positionV relativeFrom="paragraph">
-                  <wp:posOffset>1351280</wp:posOffset>
-                </wp:positionV>
-                <wp:extent cx="2042160" cy="284480"/>
-                <wp:effectExtent l="50800" t="25400" r="15240" b="96520"/>
-                <wp:wrapNone/>
-                <wp:docPr id="21" name="Oval 21"/>
-                <wp:cNvGraphicFramePr/>
-                <a:graphic xmlns:a="http://schemas.openxmlformats.org/drawingml/2006/main">
-                  <a:graphicData uri="http://schemas.microsoft.com/office/word/2010/wordprocessingShape">
-                    <wps:wsp>
-                      <wps:cNvSpPr/>
-                      <wps:spPr>
-                        <a:xfrm>
-                          <a:off x="0" y="0"/>
-                          <a:ext cx="2042160" cy="284480"/>
-                        </a:xfrm>
-                        <a:prstGeom prst="ellipse">
-                          <a:avLst/>
-                        </a:prstGeom>
-                        <a:noFill/>
-                        <a:ln w="19050" cmpd="sng">
-                          <a:solidFill>
-                            <a:srgbClr val="FF0000"/>
-                          </a:solidFill>
-                        </a:ln>
-                      </wps:spPr>
-                      <wps:style>
-                        <a:lnRef idx="1">
-                          <a:schemeClr val="accent1"/>
-                        </a:lnRef>
-                        <a:fillRef idx="3">
-                          <a:schemeClr val="accent1"/>
-                        </a:fillRef>
-                        <a:effectRef idx="2">
-                          <a:schemeClr val="accent1"/>
-                        </a:effectRef>
-                        <a:fontRef idx="minor">
-                          <a:schemeClr val="lt1"/>
-                        </a:fontRef>
-                      </wps:style>
-                      <wps:bodyPr rot="0" spcFirstLastPara="0" vertOverflow="overflow" horzOverflow="overflow" vert="horz" wrap="square" lIns="91440" tIns="45720" rIns="91440" bIns="45720" numCol="1" spcCol="0" rtlCol="0" fromWordArt="0" anchor="ctr" anchorCtr="0" forceAA="0" compatLnSpc="1">
-                        <a:prstTxWarp prst="textNoShape">
-                          <a:avLst/>
-                        </a:prstTxWarp>
-                        <a:noAutofit/>
-                      </wps:bodyPr>
-                    </wps:wsp>
-                  </a:graphicData>
-                </a:graphic>
-                <wp14:sizeRelH relativeFrom="margin">
-                  <wp14:pctWidth>0</wp14:pctWidth>
-                </wp14:sizeRelH>
-                <wp14:sizeRelV relativeFrom="margin">
-                  <wp14:pctHeight>0</wp14:pctHeight>
-                </wp14:sizeRelV>
-              </wp:anchor>
-            </w:drawing>
-          </mc:Choice>
-          <mc:Fallback>
-            <w:pict>
-              <v:oval id="Oval 21" o:spid="_x0000_s1026" style="position:absolute;margin-left:224pt;margin-top:106.4pt;width:160.8pt;height:22.4pt;z-index:251679744;visibility:visible;mso-wrap-style:square;mso-width-percent:0;mso-height-percent:0;mso-wrap-distance-left:9pt;mso-wrap-distance-top:0;mso-wrap-distance-right:9pt;mso-wrap-distance-bottom:0;mso-position-horizontal:absolute;mso-position-horizontal-relative:text;mso-position-vertical:absolute;mso-position-vertical-relative:text;mso-width-percent:0;mso-height-percent:0;mso-width-relative:margin;mso-height-relative:margin;v-text-anchor:middle" o:gfxdata="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" filled="f" strokecolor="red" strokeweight="1.5pt">
-                <v:shadow on="t" opacity="22937f" mv:blur="40000f" origin=",.5" offset="0,23000emu"/>
-              </v:oval>
-            </w:pict>
-          </mc:Fallback>
-        </mc:AlternateContent>
-      </w:r>
-      <w:r>
-        <w:rPr>
-          <w:noProof/>
-        </w:rPr>
-        <w:drawing>
-          <wp:inline distT="0" distB="0" distL="0" distR="0" wp14:anchorId="5E0DECE2" wp14:editId="57459356">
-            <wp:extent cx="9885680" cy="3478295"/>
-            <wp:effectExtent l="0" t="0" r="0" b="0"/>
-            <wp:docPr id="20" name="Picture 13"/>
-            <wp:cNvGraphicFramePr>
-              <a:graphicFrameLocks xmlns:a="http://schemas.openxmlformats.org/drawingml/2006/main" noChangeAspect="1"/>
-            </wp:cNvGraphicFramePr>
-            <a:graphic xmlns:a="http://schemas.openxmlformats.org/drawingml/2006/main">
-              <a:graphicData uri="http://schemas.openxmlformats.org/drawingml/2006/picture">
-                <pic:pic xmlns:pic="http://schemas.openxmlformats.org/drawingml/2006/picture">
-                  <pic:nvPicPr>
-                    <pic:cNvPr id="0" name="Picture 13"/>
-                    <pic:cNvPicPr>
-                      <a:picLocks noChangeAspect="1" noChangeArrowheads="1"/>
-                    </pic:cNvPicPr>
-                  </pic:nvPicPr>
-                  <pic:blipFill>
-                    <a:blip r:embed="rId11">
-                      <a:extLst>
-                        <a:ext uri="{28A0092B-C50C-407E-A947-70E740481C1C}">
-                          <a14:useLocalDpi xmlns:a14="http://schemas.microsoft.com/office/drawing/2010/main" val="0"/>
-                        </a:ext>
-                      </a:extLst>
-                    </a:blip>
-                    <a:srcRect/>
-                    <a:stretch>
-                      <a:fillRect/>
-                    </a:stretch>
-                  </pic:blipFill>
-                  <pic:spPr bwMode="auto">
-                    <a:xfrm>
-                      <a:off x="0" y="0"/>
-                      <a:ext cx="9886331" cy="3478524"/>
-                    </a:xfrm>
-                    <a:prstGeom prst="rect">
-                      <a:avLst/>
-                    </a:prstGeom>
-                    <a:noFill/>
-                    <a:ln>
-                      <a:noFill/>
-                    </a:ln>
-                  </pic:spPr>
-                </pic:pic>
-              </a:graphicData>
-            </a:graphic>
-          </wp:inline>
-        </w:drawing>
-      </w:r>
-    </w:p>
-    <w:p>
-      <w:pPr>
-        <w:rPr>
-          <w:rFonts w:ascii="Times" w:hAnsi="Times" w:cs="Times"/>
-        </w:rPr>
-      </w:pPr>
-    </w:p>
-    <w:p>
-      <w:pPr>
-        <w:widowControl w:val="0"/>
-        <w:autoSpaceDE w:val="0"/>
-        <w:autoSpaceDN w:val="0"/>
-        <w:adjustRightInd w:val="0"/>
-        <w:rPr>
-          <w:rFonts w:ascii="Times" w:hAnsi="Times" w:cs="Times"/>
-        </w:rPr>
-      </w:pPr>
-      <w:r>
-        <w:rPr>
-          <w:rFonts w:ascii="Times" w:hAnsi="Times" w:cs="Times"/>
-        </w:rPr>
-        <w:tab/>
-      </w:r>
-      <w:r>
-        <w:rPr>
-          <w:rFonts w:ascii="Times" w:hAnsi="Times" w:cs="Times"/>
-        </w:rPr>
-        <w:t xml:space="preserve">For a </w:t>
-      </w:r>
-      <w:r>
-        <w:rPr>
-          <w:rFonts w:ascii="Times" w:hAnsi="Times" w:cs="Times"/>
-          <w:b/>
-        </w:rPr>
-        <w:t>discrete issue</w:t>
-      </w:r>
-      <w:r>
-        <w:rPr>
-          <w:rFonts w:ascii="Times" w:hAnsi="Times" w:cs="Times"/>
-        </w:rPr>
-        <w:t xml:space="preserve">, specify the evaluation </w:t>
-      </w:r>
-    </w:p>
-    <w:p>
-      <w:pPr>
-        <w:widowControl w:val="0"/>
-        <w:autoSpaceDE w:val="0"/>
-        <w:autoSpaceDN w:val="0"/>
-        <w:adjustRightInd w:val="0"/>
-        <w:ind w:firstLine="720"/>
-        <w:rPr>
-          <w:rFonts w:ascii="Times" w:hAnsi="Times" w:cs="Times"/>
-        </w:rPr>
-      </w:pPr>
-      <w:proofErr w:type="gramStart"/>
-      <w:r>
-        <w:rPr>
-          <w:rFonts w:ascii="Times" w:hAnsi="Times" w:cs="Times"/>
-        </w:rPr>
-        <w:t>value</w:t>
-      </w:r>
-      <w:proofErr w:type="gramEnd"/>
-      <w:r>
-        <w:rPr>
-          <w:rFonts w:ascii="Times" w:hAnsi="Times" w:cs="Times"/>
-        </w:rPr>
-        <w:t xml:space="preserve"> of each discrete value. Evaluation values </w:t>
-      </w:r>
-    </w:p>
-    <w:p>
-      <w:pPr>
-        <w:widowControl w:val="0"/>
-        <w:autoSpaceDE w:val="0"/>
-        <w:autoSpaceDN w:val="0"/>
-        <w:adjustRightInd w:val="0"/>
-        <w:ind w:firstLine="720"/>
-        <w:rPr>
-          <w:rFonts w:ascii="Times" w:hAnsi="Times" w:cs="Times"/>
-        </w:rPr>
-      </w:pPr>
-      <w:proofErr w:type="gramStart"/>
-      <w:r>
-        <w:rPr>
-          <w:rFonts w:ascii="Times" w:hAnsi="Times" w:cs="Times"/>
-        </w:rPr>
-        <w:t>must</w:t>
-      </w:r>
-      <w:proofErr w:type="gramEnd"/>
-      <w:r>
-        <w:rPr>
-          <w:rFonts w:ascii="Times" w:hAnsi="Times" w:cs="Times"/>
-        </w:rPr>
-        <w:t xml:space="preserve"> be non-zero integers. During the negotiation </w:t>
-      </w:r>
-    </w:p>
-    <w:p>
-      <w:pPr>
-        <w:widowControl w:val="0"/>
-        <w:autoSpaceDE w:val="0"/>
-        <w:autoSpaceDN w:val="0"/>
-        <w:adjustRightInd w:val="0"/>
-        <w:ind w:firstLine="720"/>
-        <w:rPr>
-          <w:rFonts w:ascii="Times" w:hAnsi="Times" w:cs="Times"/>
-        </w:rPr>
-      </w:pPr>
-      <w:proofErr w:type="gramStart"/>
-      <w:r>
-        <w:rPr>
-          <w:rFonts w:ascii="Times" w:hAnsi="Times" w:cs="Times"/>
-        </w:rPr>
-        <w:t>the</w:t>
-      </w:r>
-      <w:proofErr w:type="gramEnd"/>
-      <w:r>
-        <w:rPr>
-          <w:rFonts w:ascii="Times" w:hAnsi="Times" w:cs="Times"/>
-        </w:rPr>
-        <w:t xml:space="preserve"> </w:t>
-      </w:r>
-      <w:r>
-        <w:rPr>
-          <w:rFonts w:ascii="Times" w:hAnsi="Times" w:cs="Times"/>
-          <w:b/>
-        </w:rPr>
-        <w:t>utility</w:t>
-      </w:r>
-      <w:r>
-        <w:rPr>
-          <w:rFonts w:ascii="Times" w:hAnsi="Times" w:cs="Times"/>
-        </w:rPr>
-        <w:t xml:space="preserve"> of an issue value is determined by dividing </w:t>
-      </w:r>
-    </w:p>
-    <w:p>
-      <w:pPr>
-        <w:widowControl w:val="0"/>
-        <w:autoSpaceDE w:val="0"/>
-        <w:autoSpaceDN w:val="0"/>
-        <w:adjustRightInd w:val="0"/>
-        <w:ind w:firstLine="720"/>
-        <w:rPr>
-          <w:rFonts w:ascii="Times" w:hAnsi="Times" w:cs="Times"/>
-        </w:rPr>
-      </w:pPr>
-      <w:r>
-        <w:rPr>
-          <w:b/>
-          <w:noProof/>
-        </w:rPr>
-        <mc:AlternateContent>
-          <mc:Choice Requires="wps">
-            <w:drawing>
-              <wp:anchor distT="0" distB="0" distL="114300" distR="114300" simplePos="0" relativeHeight="251676672" behindDoc="0" locked="0" layoutInCell="1" allowOverlap="1" wp14:anchorId="00EAD020" wp14:editId="6DE37F27">
-                <wp:simplePos x="0" y="0"/>
-                <wp:positionH relativeFrom="column">
-                  <wp:posOffset>7030720</wp:posOffset>
-                </wp:positionH>
-                <wp:positionV relativeFrom="paragraph">
-                  <wp:posOffset>50800</wp:posOffset>
-                </wp:positionV>
-                <wp:extent cx="1391920" cy="975360"/>
-                <wp:effectExtent l="50800" t="25400" r="81280" b="91440"/>
-                <wp:wrapNone/>
-                <wp:docPr id="18" name="Oval 18"/>
-                <wp:cNvGraphicFramePr/>
-                <a:graphic xmlns:a="http://schemas.openxmlformats.org/drawingml/2006/main">
-                  <a:graphicData uri="http://schemas.microsoft.com/office/word/2010/wordprocessingShape">
-                    <wps:wsp>
-                      <wps:cNvSpPr/>
-                      <wps:spPr>
-                        <a:xfrm>
-                          <a:off x="0" y="0"/>
-                          <a:ext cx="1391920" cy="975360"/>
-                        </a:xfrm>
-                        <a:prstGeom prst="ellipse">
-                          <a:avLst/>
-                        </a:prstGeom>
-                        <a:noFill/>
-                        <a:ln w="19050" cmpd="sng">
-                          <a:solidFill>
-                            <a:srgbClr val="FF0000"/>
-                          </a:solidFill>
-                        </a:ln>
-                      </wps:spPr>
-                      <wps:style>
-                        <a:lnRef idx="1">
-                          <a:schemeClr val="accent1"/>
-                        </a:lnRef>
-                        <a:fillRef idx="3">
-                          <a:schemeClr val="accent1"/>
-                        </a:fillRef>
-                        <a:effectRef idx="2">
-                          <a:schemeClr val="accent1"/>
-                        </a:effectRef>
-                        <a:fontRef idx="minor">
-                          <a:schemeClr val="lt1"/>
-                        </a:fontRef>
-                      </wps:style>
-                      <wps:bodyPr rot="0" spcFirstLastPara="0" vertOverflow="overflow" horzOverflow="overflow" vert="horz" wrap="square" lIns="91440" tIns="45720" rIns="91440" bIns="45720" numCol="1" spcCol="0" rtlCol="0" fromWordArt="0" anchor="ctr" anchorCtr="0" forceAA="0" compatLnSpc="1">
-                        <a:prstTxWarp prst="textNoShape">
-                          <a:avLst/>
-                        </a:prstTxWarp>
-                        <a:noAutofit/>
-                      </wps:bodyPr>
-                    </wps:wsp>
-                  </a:graphicData>
-                </a:graphic>
-                <wp14:sizeRelH relativeFrom="margin">
-                  <wp14:pctWidth>0</wp14:pctWidth>
-                </wp14:sizeRelH>
-                <wp14:sizeRelV relativeFrom="margin">
-                  <wp14:pctHeight>0</wp14:pctHeight>
-                </wp14:sizeRelV>
-              </wp:anchor>
-            </w:drawing>
-          </mc:Choice>
-          <mc:Fallback>
-            <w:pict>
-              <v:oval id="Oval 18" o:spid="_x0000_s1026" style="position:absolute;margin-left:553.6pt;margin-top:4pt;width:109.6pt;height:76.8pt;z-index:251676672;visibility:visible;mso-wrap-style:square;mso-width-percent:0;mso-height-percent:0;mso-wrap-distance-left:9pt;mso-wrap-distance-top:0;mso-wrap-distance-right:9pt;mso-wrap-distance-bottom:0;mso-position-horizontal:absolute;mso-position-horizontal-relative:text;mso-position-vertical:absolute;mso-position-vertical-relative:text;mso-width-percent:0;mso-height-percent:0;mso-width-relative:margin;mso-height-relative:margin;v-text-anchor:middle" o:gfxdata="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" filled="f" strokecolor="red" strokeweight="1.5pt">
-                <v:shadow on="t" opacity="22937f" mv:blur="40000f" origin=",.5" offset="0,23000emu"/>
-              </v:oval>
-            </w:pict>
-          </mc:Fallback>
-        </mc:AlternateContent>
-      </w:r>
-      <w:proofErr w:type="gramStart"/>
-      <w:r>
-        <w:rPr>
-          <w:rFonts w:ascii="Times" w:hAnsi="Times" w:cs="Times"/>
-        </w:rPr>
-        <w:t>the</w:t>
-      </w:r>
-      <w:proofErr w:type="gramEnd"/>
-      <w:r>
-        <w:rPr>
-          <w:rFonts w:ascii="Times" w:hAnsi="Times" w:cs="Times"/>
-        </w:rPr>
-        <w:t xml:space="preserve"> evaluation value by the highest evaluation </w:t>
-      </w:r>
-    </w:p>
-    <w:p>
-      <w:pPr>
-        <w:widowControl w:val="0"/>
-        <w:autoSpaceDE w:val="0"/>
-        <w:autoSpaceDN w:val="0"/>
-        <w:adjustRightInd w:val="0"/>
-        <w:ind w:firstLine="720"/>
-        <w:rPr>
-          <w:rFonts w:ascii="Times" w:hAnsi="Times" w:cs="Times"/>
-        </w:rPr>
-      </w:pPr>
-      <w:proofErr w:type="gramStart"/>
-      <w:r>
-        <w:rPr>
-          <w:rFonts w:ascii="Times" w:hAnsi="Times" w:cs="Times"/>
-        </w:rPr>
-        <w:t>value</w:t>
-      </w:r>
-      <w:proofErr w:type="gramEnd"/>
-      <w:r>
-        <w:rPr>
-          <w:rFonts w:ascii="Times" w:hAnsi="Times" w:cs="Times"/>
-        </w:rPr>
-        <w:t xml:space="preserve"> for that particular issue.</w:t>
-      </w:r>
-    </w:p>
-    <w:p>
-      <w:pPr>
-        <w:widowControl w:val="0"/>
-        <w:autoSpaceDE w:val="0"/>
-        <w:autoSpaceDN w:val="0"/>
-        <w:adjustRightInd w:val="0"/>
-        <w:rPr>
-          <w:rFonts w:ascii="Times" w:hAnsi="Times" w:cs="Times"/>
-        </w:rPr>
-      </w:pPr>
-      <w:r>
-        <w:rPr>
-          <w:rFonts w:ascii="Times" w:hAnsi="Times" w:cs="Times"/>
-        </w:rPr>
-        <w:tab/>
-      </w:r>
-      <w:r>
-        <w:rPr>
-          <w:rFonts w:ascii="Times" w:hAnsi="Times" w:cs="Times"/>
-        </w:rPr>
-        <w:t xml:space="preserve">(For example, </w:t>
-      </w:r>
-      <w:r>
-        <w:rPr>
-          <w:rFonts w:ascii="Times" w:hAnsi="Times" w:cs="Times"/>
-        </w:rPr>
-        <w:t xml:space="preserve">in figure ___ the utilities of </w:t>
-      </w:r>
-    </w:p>
-    <w:p>
-      <w:pPr>
-        <w:widowControl w:val="0"/>
-        <w:autoSpaceDE w:val="0"/>
-        <w:autoSpaceDN w:val="0"/>
-        <w:adjustRightInd w:val="0"/>
-        <w:ind w:firstLine="720"/>
-        <w:rPr>
-          <w:rFonts w:ascii="Times" w:hAnsi="Times" w:cs="Times"/>
-        </w:rPr>
-      </w:pPr>
-      <w:r>
-        <w:rPr>
-          <w:rFonts w:ascii="Times" w:hAnsi="Times" w:cs="Times"/>
-        </w:rPr>
-        <w:t>V</w:t>
-      </w:r>
-      <w:r>
-        <w:rPr>
-          <w:rFonts w:ascii="Times" w:hAnsi="Times" w:cs="Times"/>
-        </w:rPr>
-        <w:t>alues 1, 2</w:t>
-      </w:r>
-      <w:r>
-        <w:rPr>
-          <w:rFonts w:ascii="Times" w:hAnsi="Times" w:cs="Times"/>
-        </w:rPr>
-        <w:t xml:space="preserve"> and 3 are respectively 0.5</w:t>
-      </w:r>
-      <w:r>
-        <w:rPr>
-          <w:rFonts w:ascii="Times" w:hAnsi="Times" w:cs="Times"/>
-        </w:rPr>
-        <w:t>, 0.8, and 1.0)</w:t>
-      </w:r>
-    </w:p>
-    <w:p>
-      <w:pPr>
-        <w:widowControl w:val="0"/>
-        <w:autoSpaceDE w:val="0"/>
-        <w:autoSpaceDN w:val="0"/>
-        <w:adjustRightInd w:val="0"/>
-        <w:rPr>
-          <w:rFonts w:ascii="Times" w:hAnsi="Times" w:cs="Times"/>
-        </w:rPr>
-      </w:pPr>
-    </w:p>
-    <w:p>
-      <w:pPr>
-        <w:widowControl w:val="0"/>
-        <w:autoSpaceDE w:val="0"/>
-        <w:autoSpaceDN w:val="0"/>
-        <w:adjustRightInd w:val="0"/>
-        <w:spacing w:after="240"/>
-        <w:rPr>
-          <w:rFonts w:ascii="Times" w:hAnsi="Times" w:cs="Times"/>
-        </w:rPr>
-      </w:pPr>
-    </w:p>
-    <w:p>
-      <w:pPr>
-        <w:widowControl w:val="0"/>
-        <w:autoSpaceDE w:val="0"/>
-        <w:autoSpaceDN w:val="0"/>
-        <w:adjustRightInd w:val="0"/>
-        <w:spacing w:after="240"/>
-        <w:rPr>
-          <w:rFonts w:ascii="Times" w:hAnsi="Times" w:cs="Times"/>
-        </w:rPr>
-      </w:pPr>
-    </w:p>
-    <w:p>
-      <w:pPr>
-        <w:widowControl w:val="0"/>
-        <w:autoSpaceDE w:val="0"/>
-        <w:autoSpaceDN w:val="0"/>
-        <w:adjustRightInd w:val="0"/>
-        <w:spacing w:after="240"/>
-        <w:rPr>
-          <w:rFonts w:ascii="Times" w:hAnsi="Times" w:cs="Times"/>
-        </w:rPr>
-      </w:pPr>
-      <w:r>
-        <w:rPr>
-          <w:rFonts w:ascii="Times" w:hAnsi="Times" w:cs="Times"/>
-          <w:noProof/>
-        </w:rPr>
-        <w:drawing>
-          <wp:anchor distT="0" distB="0" distL="114300" distR="114300" simplePos="0" relativeHeight="251664384" behindDoc="0" locked="0" layoutInCell="1" allowOverlap="1" wp14:anchorId="641F2B15" wp14:editId="1DE1C712">
-            <wp:simplePos x="0" y="0"/>
-            <wp:positionH relativeFrom="column">
-              <wp:posOffset>4185920</wp:posOffset>
-            </wp:positionH>
-            <wp:positionV relativeFrom="paragraph">
-              <wp:posOffset>233045</wp:posOffset>
-            </wp:positionV>
-            <wp:extent cx="5593080" cy="2499995"/>
-            <wp:effectExtent l="0" t="0" r="0" b="0"/>
-            <wp:wrapNone/>
-            <wp:docPr id="2" name="Picture 2"/>
-            <wp:cNvGraphicFramePr>
-              <a:graphicFrameLocks xmlns:a="http://schemas.openxmlformats.org/drawingml/2006/main" noChangeAspect="1"/>
-            </wp:cNvGraphicFramePr>
-            <a:graphic xmlns:a="http://schemas.openxmlformats.org/drawingml/2006/main">
-              <a:graphicData uri="http://schemas.openxmlformats.org/drawingml/2006/picture">
-                <pic:pic xmlns:pic="http://schemas.openxmlformats.org/drawingml/2006/picture">
-                  <pic:nvPicPr>
-                    <pic:cNvPr id="0" name="Picture 2"/>
-                    <pic:cNvPicPr>
-                      <a:picLocks noChangeAspect="1" noChangeArrowheads="1"/>
-                    </pic:cNvPicPr>
-                  </pic:nvPicPr>
-                  <pic:blipFill>
-                    <a:blip r:embed="rId13">
-                      <a:extLst>
-                        <a:ext uri="{28A0092B-C50C-407E-A947-70E740481C1C}">
-                          <a14:useLocalDpi xmlns:a14="http://schemas.microsoft.com/office/drawing/2010/main" val="0"/>
-                        </a:ext>
-                      </a:extLst>
-                    </a:blip>
-                    <a:srcRect/>
-                    <a:stretch>
-                      <a:fillRect/>
-                    </a:stretch>
-                  </pic:blipFill>
-                  <pic:spPr bwMode="auto">
-                    <a:xfrm>
-                      <a:off x="0" y="0"/>
-                      <a:ext cx="5593080" cy="2499995"/>
-                    </a:xfrm>
-                    <a:prstGeom prst="rect">
-                      <a:avLst/>
-                    </a:prstGeom>
-                    <a:noFill/>
-                    <a:ln>
-                      <a:noFill/>
-                    </a:ln>
-                  </pic:spPr>
-                </pic:pic>
-              </a:graphicData>
-            </a:graphic>
-            <wp14:sizeRelH relativeFrom="page">
-              <wp14:pctWidth>0</wp14:pctWidth>
-            </wp14:sizeRelH>
-            <wp14:sizeRelV relativeFrom="page">
-              <wp14:pctHeight>0</wp14:pctHeight>
-            </wp14:sizeRelV>
-          </wp:anchor>
-        </w:drawing>
-      </w:r>
-    </w:p>
-    <w:p>
-      <w:pPr>
-        <w:widowControl w:val="0"/>
-        <w:autoSpaceDE w:val="0"/>
-        <w:autoSpaceDN w:val="0"/>
-        <w:adjustRightInd w:val="0"/>
-        <w:rPr>
-          <w:rFonts w:ascii="Times" w:hAnsi="Times" w:cs="Times"/>
-        </w:rPr>
-      </w:pPr>
-    </w:p>
-    <w:p>
-      <w:pPr>
-        <w:widowControl w:val="0"/>
-        <w:autoSpaceDE w:val="0"/>
-        <w:autoSpaceDN w:val="0"/>
-        <w:adjustRightInd w:val="0"/>
-        <w:ind w:firstLine="720"/>
-        <w:rPr>
-          <w:rFonts w:ascii="Times" w:hAnsi="Times" w:cs="Times"/>
-        </w:rPr>
-      </w:pPr>
-      <w:r>
-        <w:rPr>
-          <w:rFonts w:ascii="Times" w:hAnsi="Times" w:cs="Times"/>
-          <w:noProof/>
-        </w:rPr>
-        <w:t xml:space="preserve">For an </w:t>
-      </w:r>
-      <w:r>
-        <w:rPr>
-          <w:rFonts w:ascii="Times" w:hAnsi="Times" w:cs="Times"/>
-          <w:b/>
-          <w:noProof/>
-        </w:rPr>
-        <w:t>integer issue</w:t>
-      </w:r>
-      <w:r>
-        <w:rPr>
-          <w:rFonts w:ascii="Times" w:hAnsi="Times" w:cs="Times"/>
-          <w:noProof/>
-        </w:rPr>
-        <w:t>,</w:t>
-      </w:r>
-      <w:r>
-        <w:rPr>
-          <w:rFonts w:ascii="Times" w:hAnsi="Times" w:cs="Times"/>
-        </w:rPr>
-        <w:t xml:space="preserve"> specify the utility of the </w:t>
-      </w:r>
-    </w:p>
-    <w:p>
-      <w:pPr>
-        <w:widowControl w:val="0"/>
-        <w:autoSpaceDE w:val="0"/>
-        <w:autoSpaceDN w:val="0"/>
-        <w:adjustRightInd w:val="0"/>
-        <w:ind w:firstLine="720"/>
-        <w:rPr>
-          <w:rFonts w:ascii="Times" w:hAnsi="Times" w:cs="Times"/>
-        </w:rPr>
-      </w:pPr>
-      <w:proofErr w:type="gramStart"/>
-      <w:r>
-        <w:rPr>
-          <w:rFonts w:ascii="Times" w:hAnsi="Times" w:cs="Times"/>
-        </w:rPr>
-        <w:t>lowest</w:t>
-      </w:r>
-      <w:proofErr w:type="gramEnd"/>
-      <w:r>
-        <w:rPr>
-          <w:rFonts w:ascii="Times" w:hAnsi="Times" w:cs="Times"/>
-        </w:rPr>
-        <w:t xml:space="preserve"> possible value and the highest possible value. </w:t>
-      </w:r>
-    </w:p>
-    <w:p>
-      <w:pPr>
-        <w:widowControl w:val="0"/>
-        <w:autoSpaceDE w:val="0"/>
-        <w:autoSpaceDN w:val="0"/>
-        <w:adjustRightInd w:val="0"/>
-        <w:ind w:firstLine="720"/>
-        <w:rPr>
-          <w:rFonts w:ascii="Times" w:hAnsi="Times" w:cs="Times"/>
-        </w:rPr>
-      </w:pPr>
-      <w:r>
-        <w:rPr>
-          <w:rFonts w:ascii="Times" w:hAnsi="Times" w:cs="Times"/>
-        </w:rPr>
-        <w:t xml:space="preserve">The utility of a value in this range is calculated </w:t>
-      </w:r>
-    </w:p>
-    <w:p>
-      <w:pPr>
-        <w:widowControl w:val="0"/>
-        <w:autoSpaceDE w:val="0"/>
-        <w:autoSpaceDN w:val="0"/>
-        <w:adjustRightInd w:val="0"/>
-        <w:ind w:firstLine="720"/>
-        <w:rPr>
-          <w:rFonts w:ascii="Times" w:hAnsi="Times" w:cs="Times"/>
-        </w:rPr>
-      </w:pPr>
-      <w:r>
-        <w:rPr>
-          <w:b/>
-          <w:noProof/>
-        </w:rPr>
-        <mc:AlternateContent>
-          <mc:Choice Requires="wps">
-            <w:drawing>
-              <wp:anchor distT="0" distB="0" distL="114300" distR="114300" simplePos="0" relativeHeight="251674624" behindDoc="0" locked="0" layoutInCell="1" allowOverlap="1" wp14:anchorId="33BF7385" wp14:editId="23398CB7">
-                <wp:simplePos x="0" y="0"/>
-                <wp:positionH relativeFrom="column">
-                  <wp:posOffset>6705600</wp:posOffset>
-                </wp:positionH>
-                <wp:positionV relativeFrom="paragraph">
-                  <wp:posOffset>142240</wp:posOffset>
-                </wp:positionV>
-                <wp:extent cx="3210560" cy="1270000"/>
-                <wp:effectExtent l="50800" t="25400" r="66040" b="101600"/>
-                <wp:wrapNone/>
-                <wp:docPr id="17" name="Oval 17"/>
-                <wp:cNvGraphicFramePr/>
-                <a:graphic xmlns:a="http://schemas.openxmlformats.org/drawingml/2006/main">
-                  <a:graphicData uri="http://schemas.microsoft.com/office/word/2010/wordprocessingShape">
-                    <wps:wsp>
-                      <wps:cNvSpPr/>
-                      <wps:spPr>
-                        <a:xfrm>
-                          <a:off x="0" y="0"/>
-                          <a:ext cx="3210560" cy="1270000"/>
-                        </a:xfrm>
-                        <a:prstGeom prst="ellipse">
-                          <a:avLst/>
-                        </a:prstGeom>
-                        <a:noFill/>
-                        <a:ln w="19050" cmpd="sng">
-                          <a:solidFill>
-                            <a:srgbClr val="FF0000"/>
-                          </a:solidFill>
-                        </a:ln>
-                      </wps:spPr>
-                      <wps:style>
-                        <a:lnRef idx="1">
-                          <a:schemeClr val="accent1"/>
-                        </a:lnRef>
-                        <a:fillRef idx="3">
-                          <a:schemeClr val="accent1"/>
-                        </a:fillRef>
-                        <a:effectRef idx="2">
-                          <a:schemeClr val="accent1"/>
-                        </a:effectRef>
-                        <a:fontRef idx="minor">
-                          <a:schemeClr val="lt1"/>
-                        </a:fontRef>
-                      </wps:style>
-                      <wps:bodyPr rot="0" spcFirstLastPara="0" vertOverflow="overflow" horzOverflow="overflow" vert="horz" wrap="square" lIns="91440" tIns="45720" rIns="91440" bIns="45720" numCol="1" spcCol="0" rtlCol="0" fromWordArt="0" anchor="ctr" anchorCtr="0" forceAA="0" compatLnSpc="1">
-                        <a:prstTxWarp prst="textNoShape">
-                          <a:avLst/>
-                        </a:prstTxWarp>
-                        <a:noAutofit/>
-                      </wps:bodyPr>
-                    </wps:wsp>
-                  </a:graphicData>
-                </a:graphic>
-                <wp14:sizeRelH relativeFrom="margin">
-                  <wp14:pctWidth>0</wp14:pctWidth>
-                </wp14:sizeRelH>
-                <wp14:sizeRelV relativeFrom="margin">
-                  <wp14:pctHeight>0</wp14:pctHeight>
-                </wp14:sizeRelV>
-              </wp:anchor>
-            </w:drawing>
-          </mc:Choice>
-          <mc:Fallback>
-            <w:pict>
-              <v:oval id="Oval 17" o:spid="_x0000_s1026" style="position:absolute;margin-left:528pt;margin-top:11.2pt;width:252.8pt;height:100pt;z-index:251674624;visibility:visible;mso-wrap-style:square;mso-width-percent:0;mso-height-percent:0;mso-wrap-distance-left:9pt;mso-wrap-distance-top:0;mso-wrap-distance-right:9pt;mso-wrap-distance-bottom:0;mso-position-horizontal:absolute;mso-position-horizontal-relative:text;mso-position-vertical:absolute;mso-position-vertical-relative:text;mso-width-percent:0;mso-height-percent:0;mso-width-relative:margin;mso-height-relative:margin;v-text-anchor:middle" o:gfxdata="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" filled="f" strokecolor="red" strokeweight="1.5pt">
-                <v:shadow on="t" opacity="22937f" mv:blur="40000f" origin=",.5" offset="0,23000emu"/>
-              </v:oval>
-            </w:pict>
-          </mc:Fallback>
-        </mc:AlternateContent>
-      </w:r>
-      <w:proofErr w:type="gramStart"/>
-      <w:r>
-        <w:rPr>
-          <w:rFonts w:ascii="Times" w:hAnsi="Times" w:cs="Times"/>
-        </w:rPr>
-        <w:t>during</w:t>
-      </w:r>
-      <w:proofErr w:type="gramEnd"/>
-      <w:r>
-        <w:rPr>
-          <w:rFonts w:ascii="Times" w:hAnsi="Times" w:cs="Times"/>
-        </w:rPr>
-        <w:t xml:space="preserve"> the negotiatio</w:t>
-      </w:r>
-      <w:r>
-        <w:rPr>
-          <w:rFonts w:ascii="Times" w:hAnsi="Times" w:cs="Times"/>
-        </w:rPr>
-        <w:t>n using linear interpolation.</w:t>
-      </w:r>
-    </w:p>
-    <w:p>
-      <w:pPr>
-        <w:rPr>
-          <w:rFonts w:ascii="Times" w:hAnsi="Times" w:cs="Times"/>
-        </w:rPr>
-      </w:pPr>
-    </w:p>
-    <w:p/>
-    <w:p/>
-    <w:p/>
-    <w:p>
-      <w:pPr>
-        <w:ind w:firstLine="720"/>
-      </w:pPr>
-      <w:r>
-        <w:t>Make sure to select “</w:t>
-      </w:r>
-      <w:r>
-        <w:rPr>
-          <w:b/>
-        </w:rPr>
-        <w:t>Ok</w:t>
-      </w:r>
-      <w:r>
-        <w:t>” to save the evaluation values.</w:t>
-      </w:r>
-    </w:p>
-    <w:p/>
-    <w:p>
-      <w:pPr>
-        <w:ind w:firstLine="720"/>
-      </w:pPr>
-      <w:r>
-        <w:t>Finally, select “Save changes” in the “Utility space window.”</w:t>
-      </w:r>
-    </w:p>
-    <w:p/>
-    <w:p/>
-    <w:p/>
-    <w:p/>
-    <w:p>
-      <w:pPr>
-        <w:ind w:firstLine="720"/>
-      </w:pPr>
-      <w:r>
-        <w:t>You can create additional preference profiles for the domain in order to run a negotiation.</w:t>
-      </w:r>
-    </w:p>
-    <w:p/>
-    <w:p/>
-    <w:p>
-      <w:pPr>
-        <w:rPr>
-          <w:b/>
-        </w:rPr>
-      </w:pPr>
-      <w:r>
-        <w:rPr>
-          <w:b/>
-          <w:sz w:val="28"/>
-        </w:rPr>
-        <w:t xml:space="preserve">3. </w:t>
-      </w:r>
-      <w:r>
-        <w:rPr>
-          <w:b/>
-          <w:sz w:val="28"/>
-        </w:rPr>
-        <w:t>How to create a Negotiation Agent</w:t>
-      </w:r>
-      <w:r>
-        <w:rPr>
-          <w:b/>
-          <w:sz w:val="28"/>
-        </w:rPr>
-        <w:t>:</w:t>
-      </w:r>
-    </w:p>
-    <w:p>
-      <w:pPr>
-        <w:ind w:left="720"/>
-      </w:pPr>
-      <w:r>
-        <w:t>There are a number of example negotiation agents provid</w:t>
-      </w:r>
-      <w:r>
-        <w:t xml:space="preserve">ed in the </w:t>
-      </w:r>
-      <w:proofErr w:type="spellStart"/>
-      <w:r>
-        <w:t>zipfile</w:t>
-      </w:r>
-      <w:proofErr w:type="spellEnd"/>
-      <w:r>
-        <w:t xml:space="preserve">. </w:t>
-      </w:r>
-      <w:r>
-        <w:t>If you would like to run a negotiation using one of the example a</w:t>
-      </w:r>
-      <w:r>
-        <w:t xml:space="preserve">gents provided, skip to section </w:t>
-      </w:r>
-      <w:r>
-        <w:rPr>
-          <w:b/>
-        </w:rPr>
-        <w:t>How to run a negotiation</w:t>
-      </w:r>
-      <w:r>
-        <w:t xml:space="preserve"> (link provided). </w:t>
-      </w:r>
-      <w:r>
-        <w:t>If you would like to create your own</w:t>
-      </w:r>
-      <w:r>
-        <w:t xml:space="preserve"> agent</w:t>
-      </w:r>
-      <w:r>
-        <w:t xml:space="preserve">, follow </w:t>
-      </w:r>
-      <w:r>
-        <w:t>this</w:t>
-      </w:r>
-      <w:r>
-        <w:t xml:space="preserve"> tutorial.</w:t>
-      </w:r>
-    </w:p>
-    <w:p>
-      <w:pPr>
-        <w:ind w:left="720"/>
-      </w:pPr>
-    </w:p>
-    <w:p>
-      <w:pPr>
-        <w:rPr>
-          <w:b/>
-        </w:rPr>
-      </w:pPr>
-      <w:r>
-        <w:rPr>
-          <w:b/>
-        </w:rPr>
-        <w:t xml:space="preserve">3.1 How to create a </w:t>
-      </w:r>
-      <w:r>
-        <w:rPr>
-          <w:b/>
-        </w:rPr>
-        <w:t>basic</w:t>
-      </w:r>
-      <w:r>
-        <w:rPr>
-          <w:b/>
-        </w:rPr>
-        <w:t xml:space="preserve"> Negotiation Agent</w:t>
-      </w:r>
-    </w:p>
-    <w:p/>
+          <w:rFonts w:cs="Times"/>
+        </w:rPr>
+      </w:pPr>
+      <w:r>
+        <w:rPr>
+          <w:rFonts w:cs="Times"/>
+        </w:rPr>
+        <w:t xml:space="preserve">A standard negotiation agent implements an agent as a single block of logic: a mix of a bidding strategy, acceptance strategy, and possibly an opponent model. </w:t>
+      </w:r>
+    </w:p>
     <w:p>
       <w:pPr>
         <w:widowControl w:val="0"/>
@@ -3016,7 +165,32 @@
         <w:rPr>
           <w:rFonts w:cs="Times"/>
         </w:rPr>
-        <w:t xml:space="preserve">A standard negotiation agent implements an agent as a single block of logic: a mix of a bidding strategy, acceptance strategy, and possibly an opponent model. </w:t>
+        <w:t xml:space="preserve">In contrast, we recommend to separately implement these components to create a BOA agent as discussed in </w:t>
+      </w:r>
+      <w:r>
+        <w:rPr>
+          <w:rFonts w:cs="Times"/>
+        </w:rPr>
+        <w:t xml:space="preserve">the section </w:t>
+      </w:r>
+      <w:r>
+        <w:rPr>
+          <w:rFonts w:cs="Times"/>
+          <w:b/>
+        </w:rPr>
+        <w:t xml:space="preserve">How to create a BOA Negotiation Agent </w:t>
+      </w:r>
+      <w:r>
+        <w:rPr>
+          <w:rFonts w:cs="Times"/>
+        </w:rPr>
+        <w:t>(link provided)</w:t>
+      </w:r>
+      <w:r>
+        <w:rPr>
+          <w:rFonts w:cs="Times"/>
+        </w:rPr>
+        <w:t>. The main advantage of a BOA agent is that existing components can be reused, allowing for easier agent development.</w:t>
       </w:r>
     </w:p>
     <w:p>
@@ -3035,32 +209,32 @@
         <w:rPr>
           <w:rFonts w:cs="Times"/>
         </w:rPr>
-        <w:t xml:space="preserve">In contrast, we recommend to separately implement these components to create a BOA agent as discussed in </w:t>
-      </w:r>
-      <w:r>
-        <w:rPr>
-          <w:rFonts w:cs="Times"/>
-        </w:rPr>
-        <w:t xml:space="preserve">the section </w:t>
-      </w:r>
-      <w:r>
-        <w:rPr>
-          <w:rFonts w:cs="Times"/>
-          <w:b/>
-        </w:rPr>
-        <w:t xml:space="preserve">How to create a BOA Negotiation Agent </w:t>
-      </w:r>
-      <w:r>
-        <w:rPr>
-          <w:rFonts w:cs="Times"/>
-        </w:rPr>
-        <w:t>(link provided)</w:t>
-      </w:r>
-      <w:r>
-        <w:rPr>
-          <w:rFonts w:cs="Times"/>
-        </w:rPr>
-        <w:t>. The main advantage of a BOA agent is that existing components can be reused, allowing for easier agent development.</w:t>
+        <w:t xml:space="preserve">In this section we assume that you are familiar with programming in Java. In case you are not familiar with Java, please consult the following tutorial: </w:t>
+      </w:r>
+      <w:r>
+        <w:rPr>
+          <w:rFonts w:cs="Times"/>
+        </w:rPr>
+        <w:t xml:space="preserve">http://www.oracle.com/technetwork/java/javase/documentation/index.html </w:t>
+      </w:r>
+      <w:r>
+        <w:rPr>
+          <w:rFonts w:cs="Times"/>
+          <w:color w:val="FF0000"/>
+        </w:rPr>
+        <w:t>(updated link)</w:t>
+      </w:r>
+      <w:r>
+        <w:rPr>
+          <w:rFonts w:cs="Times"/>
+        </w:rPr>
+        <w:t>.</w:t>
+      </w:r>
+      <w:r>
+        <w:rPr>
+          <w:rFonts w:cs="Times"/>
+        </w:rPr>
+        <w:t xml:space="preserve"> The Java API definitions can be found here as well.</w:t>
       </w:r>
     </w:p>
     <w:p>
@@ -3079,32 +253,21 @@
         <w:rPr>
           <w:rFonts w:cs="Times"/>
         </w:rPr>
-        <w:t xml:space="preserve">In this section we assume that you are familiar with programming in Java. In case you are not familiar with Java, please consult the following tutorial: </w:t>
-      </w:r>
-      <w:r>
-        <w:rPr>
-          <w:rFonts w:cs="Times"/>
-        </w:rPr>
-        <w:t xml:space="preserve">http://www.oracle.com/technetwork/java/javase/documentation/index.html </w:t>
-      </w:r>
-      <w:r>
-        <w:rPr>
-          <w:rFonts w:cs="Times"/>
-          <w:color w:val="FF0000"/>
-        </w:rPr>
-        <w:t>(updated link)</w:t>
-      </w:r>
-      <w:r>
-        <w:rPr>
-          <w:rFonts w:cs="Times"/>
-        </w:rPr>
-        <w:t>.</w:t>
-      </w:r>
-      <w:r>
-        <w:rPr>
-          <w:rFonts w:cs="Times"/>
-        </w:rPr>
-        <w:t xml:space="preserve"> The Java API definitions can be found here as well.</w:t>
+        <w:t xml:space="preserve">In a Java editor, such as Eclipse or </w:t>
+      </w:r>
+      <w:proofErr w:type="spellStart"/>
+      <w:r>
+        <w:rPr>
+          <w:rFonts w:cs="Times"/>
+        </w:rPr>
+        <w:t>Netbeans</w:t>
+      </w:r>
+      <w:proofErr w:type="spellEnd"/>
+      <w:r>
+        <w:rPr>
+          <w:rFonts w:cs="Times"/>
+        </w:rPr>
+        <w:t>, create a new Java project.</w:t>
       </w:r>
     </w:p>
     <w:p>
@@ -3123,21 +286,38 @@
         <w:rPr>
           <w:rFonts w:cs="Times"/>
         </w:rPr>
-        <w:t xml:space="preserve">In a Java editor, such as Eclipse or </w:t>
-      </w:r>
-      <w:proofErr w:type="spellStart"/>
-      <w:r>
-        <w:rPr>
-          <w:rFonts w:cs="Times"/>
-        </w:rPr>
-        <w:t>Netbeans</w:t>
-      </w:r>
-      <w:proofErr w:type="spellEnd"/>
-      <w:r>
-        <w:rPr>
-          <w:rFonts w:cs="Times"/>
-        </w:rPr>
-        <w:t>, create a new Java project.</w:t>
+        <w:t>Add</w:t>
+      </w:r>
+      <w:r>
+        <w:rPr>
+          <w:rFonts w:cs="Times"/>
+        </w:rPr>
+        <w:t xml:space="preserve"> </w:t>
+      </w:r>
+      <w:r>
+        <w:rPr>
+          <w:rFonts w:cs="Times"/>
+          <w:b/>
+        </w:rPr>
+        <w:t xml:space="preserve">negotiationsimulator.jar </w:t>
+      </w:r>
+      <w:r>
+        <w:rPr>
+          <w:rFonts w:cs="Times"/>
+        </w:rPr>
+        <w:t>as an external library</w:t>
+      </w:r>
+      <w:r>
+        <w:rPr>
+          <w:rFonts w:cs="Times"/>
+        </w:rPr>
+        <w:t>.</w:t>
+      </w:r>
+      <w:r>
+        <w:rPr>
+          <w:rFonts w:cs="Times"/>
+        </w:rPr>
+        <w:t xml:space="preserve"> </w:t>
       </w:r>
     </w:p>
     <w:p>
@@ -3156,7 +336,27 @@
         <w:rPr>
           <w:rFonts w:cs="Times"/>
         </w:rPr>
-        <w:t>Add</w:t>
+        <w:t xml:space="preserve">Create a new class with a distinct name (ex. </w:t>
+      </w:r>
+      <w:proofErr w:type="spellStart"/>
+      <w:r>
+        <w:rPr>
+          <w:rFonts w:cs="Times"/>
+        </w:rPr>
+        <w:t>Your</w:t>
+      </w:r>
+      <w:r>
+        <w:rPr>
+          <w:rFonts w:cs="Times"/>
+        </w:rPr>
+        <w:t>Agent</w:t>
+      </w:r>
+      <w:proofErr w:type="spellEnd"/>
+      <w:r>
+        <w:rPr>
+          <w:rFonts w:cs="Times"/>
+        </w:rPr>
+        <w:t>) as a subclass to</w:t>
       </w:r>
       <w:r>
         <w:rPr>
@@ -3167,27 +367,31 @@
       <w:r>
         <w:rPr>
           <w:rFonts w:cs="Times"/>
-          <w:b/>
-        </w:rPr>
-        <w:t xml:space="preserve">negotiationsimulator.jar </w:t>
-      </w:r>
-      <w:r>
-        <w:rPr>
-          <w:rFonts w:cs="Times"/>
-        </w:rPr>
-        <w:t>as an external library</w:t>
-      </w:r>
-      <w:r>
-        <w:rPr>
-          <w:rFonts w:cs="Times"/>
-        </w:rPr>
-        <w:t>.</w:t>
-      </w:r>
-      <w:r>
-        <w:rPr>
-          <w:rFonts w:cs="Times"/>
-        </w:rPr>
-        <w:t xml:space="preserve"> </w:t>
+        </w:rPr>
+        <w:t xml:space="preserve">extend </w:t>
+      </w:r>
+      <w:r>
+        <w:rPr>
+          <w:rFonts w:cs="Times"/>
+        </w:rPr>
+        <w:t xml:space="preserve">the superclass, </w:t>
+      </w:r>
+      <w:proofErr w:type="spellStart"/>
+      <w:proofErr w:type="gramStart"/>
+      <w:r>
+        <w:rPr>
+          <w:rFonts w:cs="Times"/>
+          <w:b/>
+        </w:rPr>
+        <w:t>negotiator.Agent</w:t>
+      </w:r>
+      <w:proofErr w:type="spellEnd"/>
+      <w:proofErr w:type="gramEnd"/>
+      <w:r>
+        <w:rPr>
+          <w:rFonts w:cs="Times"/>
+        </w:rPr>
+        <w:t xml:space="preserve">. </w:t>
       </w:r>
     </w:p>
     <w:p>
@@ -3206,62 +410,33 @@
         <w:rPr>
           <w:rFonts w:cs="Times"/>
         </w:rPr>
-        <w:t xml:space="preserve">Create a new class with a distinct name (ex. </w:t>
+        <w:t xml:space="preserve">Table </w:t>
+      </w:r>
+      <w:r>
+        <w:rPr>
+          <w:rFonts w:cs="Times"/>
+        </w:rPr>
+        <w:t>___</w:t>
+      </w:r>
+      <w:r>
+        <w:rPr>
+          <w:rFonts w:cs="Times"/>
+        </w:rPr>
+        <w:t xml:space="preserve"> shows the most important fields and methods of this class. For more information, please refer to the </w:t>
       </w:r>
       <w:proofErr w:type="spellStart"/>
       <w:r>
         <w:rPr>
           <w:rFonts w:cs="Times"/>
         </w:rPr>
-        <w:t>Your</w:t>
-      </w:r>
-      <w:r>
-        <w:rPr>
-          <w:rFonts w:cs="Times"/>
-        </w:rPr>
-        <w:t>Agent</w:t>
+        <w:t>javadoc</w:t>
       </w:r>
       <w:proofErr w:type="spellEnd"/>
       <w:r>
         <w:rPr>
           <w:rFonts w:cs="Times"/>
         </w:rPr>
-        <w:t>) as a subclass to</w:t>
-      </w:r>
-      <w:r>
-        <w:rPr>
-          <w:rFonts w:cs="Times"/>
-        </w:rPr>
-        <w:t xml:space="preserve"> </w:t>
-      </w:r>
-      <w:r>
-        <w:rPr>
-          <w:rFonts w:cs="Times"/>
-        </w:rPr>
-        <w:t xml:space="preserve">extend </w:t>
-      </w:r>
-      <w:r>
-        <w:rPr>
-          <w:rFonts w:cs="Times"/>
-        </w:rPr>
-        <w:t xml:space="preserve">the superclass, </w:t>
-      </w:r>
-      <w:proofErr w:type="spellStart"/>
-      <w:proofErr w:type="gramStart"/>
-      <w:r>
-        <w:rPr>
-          <w:rFonts w:cs="Times"/>
-          <w:b/>
-        </w:rPr>
-        <w:t>negotiator.Agent</w:t>
-      </w:r>
-      <w:proofErr w:type="spellEnd"/>
-      <w:proofErr w:type="gramEnd"/>
-      <w:r>
-        <w:rPr>
-          <w:rFonts w:cs="Times"/>
-        </w:rPr>
-        <w:t xml:space="preserve">. </w:t>
+        <w:t xml:space="preserve"> of Genius. </w:t>
       </w:r>
     </w:p>
     <w:p>
@@ -3279,53 +454,9 @@
       <w:r>
         <w:rPr>
           <w:rFonts w:cs="Times"/>
-        </w:rPr>
-        <w:t xml:space="preserve">Table </w:t>
-      </w:r>
-      <w:r>
-        <w:rPr>
-          <w:rFonts w:cs="Times"/>
-        </w:rPr>
-        <w:t>___</w:t>
-      </w:r>
-      <w:r>
-        <w:rPr>
-          <w:rFonts w:cs="Times"/>
-        </w:rPr>
-        <w:t xml:space="preserve"> shows the most important fields and methods of this class. For more information, please refer to the </w:t>
-      </w:r>
-      <w:proofErr w:type="spellStart"/>
-      <w:r>
-        <w:rPr>
-          <w:rFonts w:cs="Times"/>
-        </w:rPr>
-        <w:t>javadoc</w:t>
-      </w:r>
-      <w:proofErr w:type="spellEnd"/>
-      <w:r>
-        <w:rPr>
-          <w:rFonts w:cs="Times"/>
-        </w:rPr>
-        <w:t xml:space="preserve"> of Genius. </w:t>
-      </w:r>
-    </w:p>
-    <w:p>
-      <w:pPr>
-        <w:widowControl w:val="0"/>
-        <w:autoSpaceDE w:val="0"/>
-        <w:autoSpaceDN w:val="0"/>
-        <w:adjustRightInd w:val="0"/>
-        <w:spacing w:after="240"/>
-        <w:ind w:left="720"/>
-        <w:rPr>
-          <w:rFonts w:cs="Times"/>
-        </w:rPr>
-      </w:pPr>
-      <w:r>
-        <w:rPr>
-          <w:rFonts w:cs="Times"/>
           <w:noProof/>
         </w:rPr>
+        <w:lastRenderedPageBreak/>
         <w:drawing>
           <wp:inline distT="0" distB="0" distL="0" distR="0" wp14:anchorId="56CE7666" wp14:editId="7CD45FD9">
             <wp:extent cx="6573520" cy="2718641"/>
@@ -3344,7 +475,7 @@
                     </pic:cNvPicPr>
                   </pic:nvPicPr>
                   <pic:blipFill>
-                    <a:blip r:embed="rId14">
+                    <a:blip r:embed="rId6">
                       <a:extLst>
                         <a:ext uri="{28A0092B-C50C-407E-A947-70E740481C1C}">
                           <a14:useLocalDpi xmlns:a14="http://schemas.microsoft.com/office/drawing/2010/main" val="0"/>
@@ -3818,7 +949,7 @@
                     </pic:cNvPicPr>
                   </pic:nvPicPr>
                   <pic:blipFill>
-                    <a:blip r:embed="rId15">
+                    <a:blip r:embed="rId7">
                       <a:extLst>
                         <a:ext uri="{28A0092B-C50C-407E-A947-70E740481C1C}">
                           <a14:useLocalDpi xmlns:a14="http://schemas.microsoft.com/office/drawing/2010/main" val="0"/>
@@ -4464,7 +1595,7 @@
                     </pic:cNvPicPr>
                   </pic:nvPicPr>
                   <pic:blipFill>
-                    <a:blip r:embed="rId16">
+                    <a:blip r:embed="rId8">
                       <a:extLst>
                         <a:ext uri="{28A0092B-C50C-407E-A947-70E740481C1C}">
                           <a14:useLocalDpi xmlns:a14="http://schemas.microsoft.com/office/drawing/2010/main" val="0"/>
@@ -4879,7 +2010,7 @@
                     </pic:cNvPicPr>
                   </pic:nvPicPr>
                   <pic:blipFill>
-                    <a:blip r:embed="rId17">
+                    <a:blip r:embed="rId9">
                       <a:extLst>
                         <a:ext uri="{28A0092B-C50C-407E-A947-70E740481C1C}">
                           <a14:useLocalDpi xmlns:a14="http://schemas.microsoft.com/office/drawing/2010/main" val="0"/>
@@ -5324,7 +2455,7 @@
                     </pic:cNvPicPr>
                   </pic:nvPicPr>
                   <pic:blipFill>
-                    <a:blip r:embed="rId18">
+                    <a:blip r:embed="rId10">
                       <a:extLst>
                         <a:ext uri="{28A0092B-C50C-407E-A947-70E740481C1C}">
                           <a14:useLocalDpi xmlns:a14="http://schemas.microsoft.com/office/drawing/2010/main" val="0"/>

</xml_diff>